<commit_message>
su dung struct Client
</commit_message>
<xml_diff>
--- a/Report/Report.docx
+++ b/Report/Report.docx
@@ -31,32 +31,686 @@
       </w:r>
     </w:p>
     <w:p>
+      <w:pPr>
+        <w:pStyle w:val="ListParagraph"/>
+        <w:numPr>
+          <w:ilvl w:val="0"/>
+          <w:numId w:val="1"/>
+        </w:numPr>
+        <w:tabs>
+          <w:tab w:val="left" w:pos="720"/>
+          <w:tab w:val="left" w:pos="1440"/>
+          <w:tab w:val="left" w:pos="2160"/>
+          <w:tab w:val="left" w:pos="3189"/>
+        </w:tabs>
+      </w:pPr>
+      <w:r>
+        <w:t xml:space="preserve">How to quit </w:t>
+      </w:r>
+      <w:proofErr w:type="gramStart"/>
+      <w:r>
+        <w:t>server ?</w:t>
+      </w:r>
+      <w:proofErr w:type="gramEnd"/>
       <w:r>
         <w:tab/>
-        <w:t xml:space="preserve">1. How to quit </w:t>
+      </w:r>
+    </w:p>
+    <w:p>
+      <w:pPr>
+        <w:pStyle w:val="ListParagraph"/>
+        <w:numPr>
+          <w:ilvl w:val="0"/>
+          <w:numId w:val="1"/>
+        </w:numPr>
+        <w:tabs>
+          <w:tab w:val="left" w:pos="720"/>
+          <w:tab w:val="left" w:pos="1440"/>
+          <w:tab w:val="left" w:pos="2160"/>
+          <w:tab w:val="left" w:pos="3189"/>
+        </w:tabs>
+      </w:pPr>
+      <w:r>
+        <w:t xml:space="preserve">Server </w:t>
+      </w:r>
+      <w:proofErr w:type="spellStart"/>
+      <w:r>
+        <w:rPr>
+          <w:lang w:val="vi-VN"/>
+        </w:rPr>
+        <w:t>có</w:t>
+      </w:r>
+      <w:proofErr w:type="spellEnd"/>
+      <w:r>
+        <w:rPr>
+          <w:lang w:val="vi-VN"/>
+        </w:rPr>
+        <w:t xml:space="preserve"> </w:t>
+      </w:r>
+      <w:proofErr w:type="spellStart"/>
+      <w:r>
+        <w:rPr>
+          <w:lang w:val="vi-VN"/>
+        </w:rPr>
+        <w:t>file</w:t>
+      </w:r>
+      <w:proofErr w:type="spellEnd"/>
+      <w:r>
+        <w:rPr>
+          <w:lang w:val="vi-VN"/>
+        </w:rPr>
+        <w:t xml:space="preserve"> lưu </w:t>
+      </w:r>
+      <w:proofErr w:type="spellStart"/>
+      <w:r>
+        <w:rPr>
+          <w:lang w:val="vi-VN"/>
+        </w:rPr>
+        <w:t>pass</w:t>
+      </w:r>
+      <w:proofErr w:type="spellEnd"/>
+      <w:r>
+        <w:rPr>
+          <w:lang w:val="vi-VN"/>
+        </w:rPr>
+        <w:t xml:space="preserve"> </w:t>
+      </w:r>
+      <w:proofErr w:type="spellStart"/>
+      <w:r>
+        <w:rPr>
+          <w:lang w:val="vi-VN"/>
+        </w:rPr>
+        <w:t>và</w:t>
+      </w:r>
+      <w:proofErr w:type="spellEnd"/>
+      <w:r>
+        <w:rPr>
+          <w:lang w:val="vi-VN"/>
+        </w:rPr>
+        <w:t xml:space="preserve"> </w:t>
+      </w:r>
+      <w:proofErr w:type="spellStart"/>
+      <w:r>
+        <w:rPr>
+          <w:lang w:val="vi-VN"/>
+        </w:rPr>
+        <w:t>username</w:t>
+      </w:r>
+      <w:proofErr w:type="spellEnd"/>
+      <w:r>
+        <w:rPr>
+          <w:lang w:val="vi-VN"/>
+        </w:rPr>
+        <w:t xml:space="preserve">, </w:t>
+      </w:r>
+      <w:proofErr w:type="spellStart"/>
+      <w:r>
+        <w:rPr>
+          <w:lang w:val="vi-VN"/>
+        </w:rPr>
+        <w:t>gửi</w:t>
+      </w:r>
+      <w:proofErr w:type="spellEnd"/>
+      <w:r>
+        <w:rPr>
+          <w:lang w:val="vi-VN"/>
+        </w:rPr>
+        <w:t xml:space="preserve"> yêu </w:t>
+      </w:r>
+      <w:proofErr w:type="spellStart"/>
+      <w:r>
+        <w:rPr>
+          <w:lang w:val="vi-VN"/>
+        </w:rPr>
+        <w:t>cầu</w:t>
+      </w:r>
+      <w:proofErr w:type="spellEnd"/>
+      <w:r>
+        <w:rPr>
+          <w:lang w:val="vi-VN"/>
+        </w:rPr>
+        <w:t xml:space="preserve"> đăng </w:t>
+      </w:r>
+      <w:proofErr w:type="spellStart"/>
+      <w:r>
+        <w:rPr>
+          <w:lang w:val="vi-VN"/>
+        </w:rPr>
+        <w:t>nhập</w:t>
+      </w:r>
+      <w:proofErr w:type="spellEnd"/>
+      <w:r>
+        <w:rPr>
+          <w:lang w:val="vi-VN"/>
+        </w:rPr>
+        <w:t xml:space="preserve"> cho </w:t>
+      </w:r>
+      <w:proofErr w:type="spellStart"/>
+      <w:r>
+        <w:rPr>
+          <w:lang w:val="vi-VN"/>
+        </w:rPr>
+        <w:t>client</w:t>
+      </w:r>
+      <w:proofErr w:type="spellEnd"/>
+      <w:r>
+        <w:rPr>
+          <w:lang w:val="vi-VN"/>
+        </w:rPr>
+        <w:t>…</w:t>
+      </w:r>
+    </w:p>
+    <w:p/>
+    <w:p>
+      <w:r>
+        <w:t>Client:</w:t>
+      </w:r>
+    </w:p>
+    <w:p>
+      <w:pPr>
+        <w:pStyle w:val="ListParagraph"/>
+        <w:numPr>
+          <w:ilvl w:val="0"/>
+          <w:numId w:val="2"/>
+        </w:numPr>
+      </w:pPr>
+      <w:r>
+        <w:t xml:space="preserve">How to quit </w:t>
       </w:r>
       <w:proofErr w:type="gramStart"/>
       <w:r>
-        <w:t>server ?</w:t>
+        <w:t>client ?</w:t>
       </w:r>
       <w:proofErr w:type="gramEnd"/>
     </w:p>
     <w:p/>
     <w:p>
-      <w:r>
-        <w:t>Client:</w:t>
+      <w:pPr>
+        <w:rPr>
+          <w:lang w:val="vi-VN"/>
+        </w:rPr>
+      </w:pPr>
+      <w:proofErr w:type="spellStart"/>
+      <w:r>
+        <w:rPr>
+          <w:lang w:val="vi-VN"/>
+        </w:rPr>
+        <w:t>Dùng</w:t>
+      </w:r>
+      <w:proofErr w:type="spellEnd"/>
+      <w:r>
+        <w:rPr>
+          <w:lang w:val="vi-VN"/>
+        </w:rPr>
+        <w:t xml:space="preserve"> chung: </w:t>
+      </w:r>
+      <w:r>
+        <w:t>Struct</w:t>
+      </w:r>
+      <w:r>
+        <w:rPr>
+          <w:lang w:val="vi-VN"/>
+        </w:rPr>
+        <w:t xml:space="preserve"> </w:t>
+      </w:r>
+      <w:proofErr w:type="spellStart"/>
+      <w:r>
+        <w:rPr>
+          <w:lang w:val="vi-VN"/>
+        </w:rPr>
+        <w:t>Client</w:t>
+      </w:r>
+      <w:proofErr w:type="spellEnd"/>
+      <w:r>
+        <w:rPr>
+          <w:lang w:val="vi-VN"/>
+        </w:rPr>
+        <w:t xml:space="preserve"> {</w:t>
       </w:r>
     </w:p>
     <w:p>
-      <w:r>
+      <w:pPr>
+        <w:rPr>
+          <w:lang w:val="vi-VN"/>
+        </w:rPr>
+      </w:pPr>
+      <w:r>
+        <w:rPr>
+          <w:lang w:val="vi-VN"/>
+        </w:rPr>
         <w:tab/>
-        <w:t xml:space="preserve">1. How to quit </w:t>
-      </w:r>
-      <w:proofErr w:type="gramStart"/>
-      <w:r>
-        <w:t>client ?</w:t>
-      </w:r>
-      <w:proofErr w:type="gramEnd"/>
+      </w:r>
+      <w:proofErr w:type="spellStart"/>
+      <w:r>
+        <w:rPr>
+          <w:lang w:val="vi-VN"/>
+        </w:rPr>
+        <w:t>Socket</w:t>
+      </w:r>
+      <w:proofErr w:type="spellEnd"/>
+      <w:r>
+        <w:rPr>
+          <w:lang w:val="vi-VN"/>
+        </w:rPr>
+        <w:t xml:space="preserve">, </w:t>
+      </w:r>
+      <w:proofErr w:type="spellStart"/>
+      <w:r>
+        <w:rPr>
+          <w:lang w:val="vi-VN"/>
+        </w:rPr>
+        <w:t>Username</w:t>
+      </w:r>
+      <w:proofErr w:type="spellEnd"/>
+    </w:p>
+    <w:p>
+      <w:r>
+        <w:rPr>
+          <w:lang w:val="vi-VN"/>
+        </w:rPr>
+        <w:t>}</w:t>
+      </w:r>
+    </w:p>
+    <w:p>
+      <w:pPr>
+        <w:rPr>
+          <w:lang w:val="vi-VN"/>
+        </w:rPr>
+      </w:pPr>
+    </w:p>
+    <w:p>
+      <w:proofErr w:type="spellStart"/>
+      <w:r>
+        <w:t>Dùng</w:t>
+      </w:r>
+      <w:proofErr w:type="spellEnd"/>
+      <w:r>
+        <w:rPr>
+          <w:lang w:val="vi-VN"/>
+        </w:rPr>
+        <w:t xml:space="preserve"> </w:t>
+      </w:r>
+      <w:proofErr w:type="spellStart"/>
+      <w:r>
+        <w:rPr>
+          <w:lang w:val="vi-VN"/>
+        </w:rPr>
+        <w:t>mode</w:t>
+      </w:r>
+      <w:proofErr w:type="spellEnd"/>
+      <w:r>
+        <w:rPr>
+          <w:lang w:val="vi-VN"/>
+        </w:rPr>
+        <w:t xml:space="preserve"> </w:t>
+      </w:r>
+      <w:proofErr w:type="spellStart"/>
+      <w:r>
+        <w:rPr>
+          <w:lang w:val="vi-VN"/>
+        </w:rPr>
+        <w:t>để</w:t>
+      </w:r>
+      <w:proofErr w:type="spellEnd"/>
+      <w:r>
+        <w:rPr>
+          <w:lang w:val="vi-VN"/>
+        </w:rPr>
+        <w:t xml:space="preserve"> xem thông tin</w:t>
+      </w:r>
+    </w:p>
+    <w:p>
+      <w:pPr>
+        <w:pStyle w:val="ListParagraph"/>
+        <w:numPr>
+          <w:ilvl w:val="0"/>
+          <w:numId w:val="3"/>
+        </w:numPr>
+        <w:rPr>
+          <w:lang w:val="vi-VN"/>
+        </w:rPr>
+      </w:pPr>
+      <w:r>
+        <w:rPr>
+          <w:lang w:val="vi-VN"/>
+        </w:rPr>
+        <w:t>Server:</w:t>
+      </w:r>
+    </w:p>
+    <w:p>
+      <w:pPr>
+        <w:pStyle w:val="ListParagraph"/>
+        <w:numPr>
+          <w:ilvl w:val="1"/>
+          <w:numId w:val="3"/>
+        </w:numPr>
+        <w:rPr>
+          <w:lang w:val="vi-VN"/>
+        </w:rPr>
+      </w:pPr>
+      <w:proofErr w:type="spellStart"/>
+      <w:r>
+        <w:rPr>
+          <w:lang w:val="vi-VN"/>
+        </w:rPr>
+        <w:t>Activity</w:t>
+      </w:r>
+      <w:proofErr w:type="spellEnd"/>
+      <w:r>
+        <w:rPr>
+          <w:lang w:val="vi-VN"/>
+        </w:rPr>
+        <w:t xml:space="preserve"> </w:t>
+      </w:r>
+      <w:proofErr w:type="spellStart"/>
+      <w:r>
+        <w:rPr>
+          <w:lang w:val="vi-VN"/>
+        </w:rPr>
+        <w:t>và</w:t>
+      </w:r>
+      <w:proofErr w:type="spellEnd"/>
+      <w:r>
+        <w:rPr>
+          <w:lang w:val="vi-VN"/>
+        </w:rPr>
+        <w:t xml:space="preserve"> </w:t>
+      </w:r>
+      <w:proofErr w:type="spellStart"/>
+      <w:r>
+        <w:rPr>
+          <w:lang w:val="vi-VN"/>
+        </w:rPr>
+        <w:t>Log</w:t>
+      </w:r>
+      <w:proofErr w:type="spellEnd"/>
+      <w:r>
+        <w:rPr>
+          <w:lang w:val="vi-VN"/>
+        </w:rPr>
+        <w:t xml:space="preserve"> -&gt; xem </w:t>
+      </w:r>
+      <w:proofErr w:type="spellStart"/>
+      <w:r>
+        <w:rPr>
+          <w:lang w:val="vi-VN"/>
+        </w:rPr>
+        <w:t>hoạt</w:t>
+      </w:r>
+      <w:proofErr w:type="spellEnd"/>
+      <w:r>
+        <w:rPr>
+          <w:lang w:val="vi-VN"/>
+        </w:rPr>
+        <w:t xml:space="preserve"> </w:t>
+      </w:r>
+      <w:proofErr w:type="spellStart"/>
+      <w:r>
+        <w:rPr>
+          <w:lang w:val="vi-VN"/>
+        </w:rPr>
+        <w:t>động</w:t>
+      </w:r>
+      <w:proofErr w:type="spellEnd"/>
+      <w:r>
+        <w:rPr>
+          <w:lang w:val="vi-VN"/>
+        </w:rPr>
+        <w:t xml:space="preserve"> </w:t>
+      </w:r>
+      <w:proofErr w:type="spellStart"/>
+      <w:r>
+        <w:rPr>
+          <w:lang w:val="vi-VN"/>
+        </w:rPr>
+        <w:t>xảy</w:t>
+      </w:r>
+      <w:proofErr w:type="spellEnd"/>
+      <w:r>
+        <w:rPr>
+          <w:lang w:val="vi-VN"/>
+        </w:rPr>
+        <w:t xml:space="preserve"> ra</w:t>
+      </w:r>
+      <w:r>
+        <w:t xml:space="preserve">, </w:t>
+      </w:r>
+      <w:r>
+        <w:rPr>
+          <w:lang w:val="vi-VN"/>
+        </w:rPr>
+        <w:t xml:space="preserve">đăng </w:t>
+      </w:r>
+      <w:proofErr w:type="spellStart"/>
+      <w:r>
+        <w:rPr>
+          <w:lang w:val="vi-VN"/>
+        </w:rPr>
+        <w:t>xuất</w:t>
+      </w:r>
+      <w:proofErr w:type="spellEnd"/>
+      <w:r>
+        <w:rPr>
+          <w:lang w:val="vi-VN"/>
+        </w:rPr>
+        <w:t xml:space="preserve"> đăng </w:t>
+      </w:r>
+      <w:proofErr w:type="spellStart"/>
+      <w:r>
+        <w:rPr>
+          <w:lang w:val="vi-VN"/>
+        </w:rPr>
+        <w:t>nhập</w:t>
+      </w:r>
+      <w:proofErr w:type="spellEnd"/>
+    </w:p>
+    <w:p>
+      <w:pPr>
+        <w:pStyle w:val="ListParagraph"/>
+        <w:numPr>
+          <w:ilvl w:val="1"/>
+          <w:numId w:val="3"/>
+        </w:numPr>
+        <w:rPr>
+          <w:lang w:val="vi-VN"/>
+        </w:rPr>
+      </w:pPr>
+      <w:proofErr w:type="spellStart"/>
+      <w:r>
+        <w:rPr>
+          <w:lang w:val="vi-VN"/>
+        </w:rPr>
+        <w:t>List</w:t>
+      </w:r>
+      <w:proofErr w:type="spellEnd"/>
+      <w:r>
+        <w:rPr>
+          <w:lang w:val="vi-VN"/>
+        </w:rPr>
+        <w:t xml:space="preserve"> -&gt; </w:t>
+      </w:r>
+      <w:proofErr w:type="spellStart"/>
+      <w:r>
+        <w:rPr>
+          <w:lang w:val="vi-VN"/>
+        </w:rPr>
+        <w:t>các</w:t>
+      </w:r>
+      <w:proofErr w:type="spellEnd"/>
+      <w:r>
+        <w:rPr>
+          <w:lang w:val="vi-VN"/>
+        </w:rPr>
+        <w:t xml:space="preserve"> </w:t>
+      </w:r>
+      <w:proofErr w:type="spellStart"/>
+      <w:r>
+        <w:rPr>
+          <w:lang w:val="vi-VN"/>
+        </w:rPr>
+        <w:t>client</w:t>
+      </w:r>
+      <w:proofErr w:type="spellEnd"/>
+      <w:r>
+        <w:rPr>
+          <w:lang w:val="vi-VN"/>
+        </w:rPr>
+        <w:t xml:space="preserve"> đang </w:t>
+      </w:r>
+      <w:proofErr w:type="spellStart"/>
+      <w:r>
+        <w:rPr>
+          <w:lang w:val="vi-VN"/>
+        </w:rPr>
+        <w:t>kết</w:t>
+      </w:r>
+      <w:proofErr w:type="spellEnd"/>
+      <w:r>
+        <w:rPr>
+          <w:lang w:val="vi-VN"/>
+        </w:rPr>
+        <w:t xml:space="preserve"> </w:t>
+      </w:r>
+      <w:proofErr w:type="spellStart"/>
+      <w:r>
+        <w:rPr>
+          <w:lang w:val="vi-VN"/>
+        </w:rPr>
+        <w:t>nối</w:t>
+      </w:r>
+      <w:proofErr w:type="spellEnd"/>
+      <w:r>
+        <w:rPr>
+          <w:lang w:val="vi-VN"/>
+        </w:rPr>
+        <w:t xml:space="preserve"> (thêm [</w:t>
+      </w:r>
+      <w:proofErr w:type="spellStart"/>
+      <w:r>
+        <w:rPr>
+          <w:lang w:val="vi-VN"/>
+        </w:rPr>
+        <w:t>Log</w:t>
+      </w:r>
+      <w:proofErr w:type="spellEnd"/>
+      <w:r>
+        <w:rPr>
+          <w:lang w:val="vi-VN"/>
+        </w:rPr>
+        <w:t xml:space="preserve">] </w:t>
+      </w:r>
+      <w:proofErr w:type="spellStart"/>
+      <w:r>
+        <w:rPr>
+          <w:lang w:val="vi-VN"/>
+        </w:rPr>
+        <w:t>nếu</w:t>
+      </w:r>
+      <w:proofErr w:type="spellEnd"/>
+      <w:r>
+        <w:rPr>
+          <w:lang w:val="vi-VN"/>
+        </w:rPr>
+        <w:t xml:space="preserve"> thay </w:t>
+      </w:r>
+      <w:proofErr w:type="spellStart"/>
+      <w:r>
+        <w:rPr>
+          <w:lang w:val="vi-VN"/>
+        </w:rPr>
+        <w:t>đổi</w:t>
+      </w:r>
+      <w:proofErr w:type="spellEnd"/>
+      <w:r>
+        <w:rPr>
+          <w:lang w:val="vi-VN"/>
+        </w:rPr>
+        <w:t>)</w:t>
+      </w:r>
+    </w:p>
+    <w:p>
+      <w:pPr>
+        <w:pStyle w:val="ListParagraph"/>
+        <w:numPr>
+          <w:ilvl w:val="0"/>
+          <w:numId w:val="3"/>
+        </w:numPr>
+        <w:rPr>
+          <w:lang w:val="vi-VN"/>
+        </w:rPr>
+      </w:pPr>
+      <w:proofErr w:type="spellStart"/>
+      <w:r>
+        <w:rPr>
+          <w:lang w:val="vi-VN"/>
+        </w:rPr>
+        <w:t>Client</w:t>
+      </w:r>
+      <w:proofErr w:type="spellEnd"/>
+      <w:r>
+        <w:rPr>
+          <w:lang w:val="vi-VN"/>
+        </w:rPr>
+        <w:t>:</w:t>
+      </w:r>
+    </w:p>
+    <w:p>
+      <w:pPr>
+        <w:pStyle w:val="ListParagraph"/>
+        <w:numPr>
+          <w:ilvl w:val="1"/>
+          <w:numId w:val="3"/>
+        </w:numPr>
+        <w:rPr>
+          <w:lang w:val="vi-VN"/>
+        </w:rPr>
+      </w:pPr>
+      <w:proofErr w:type="spellStart"/>
+      <w:r>
+        <w:rPr>
+          <w:lang w:val="vi-VN"/>
+        </w:rPr>
+        <w:t>Log</w:t>
+      </w:r>
+      <w:proofErr w:type="spellEnd"/>
+    </w:p>
+    <w:p>
+      <w:pPr>
+        <w:pStyle w:val="ListParagraph"/>
+        <w:numPr>
+          <w:ilvl w:val="1"/>
+          <w:numId w:val="3"/>
+        </w:numPr>
+        <w:rPr>
+          <w:lang w:val="vi-VN"/>
+        </w:rPr>
+      </w:pPr>
+      <w:proofErr w:type="spellStart"/>
+      <w:r>
+        <w:rPr>
+          <w:lang w:val="vi-VN"/>
+        </w:rPr>
+        <w:t>Command</w:t>
+      </w:r>
+      <w:proofErr w:type="spellEnd"/>
+      <w:r>
+        <w:rPr>
+          <w:lang w:val="vi-VN"/>
+        </w:rPr>
+        <w:t>:</w:t>
+      </w:r>
+    </w:p>
+    <w:p>
+      <w:pPr>
+        <w:pStyle w:val="ListParagraph"/>
+        <w:numPr>
+          <w:ilvl w:val="2"/>
+          <w:numId w:val="3"/>
+        </w:numPr>
+        <w:rPr>
+          <w:lang w:val="vi-VN"/>
+        </w:rPr>
+      </w:pPr>
     </w:p>
     <w:p/>
     <w:p>
@@ -66,986 +720,1763 @@
     </w:p>
     <w:p/>
     <w:p>
-      <w:r>
+      <w:pPr>
+        <w:rPr>
+          <w:color w:val="FF0000"/>
+        </w:rPr>
+      </w:pPr>
+      <w:r>
+        <w:rPr>
+          <w:color w:val="FF0000"/>
+        </w:rPr>
         <w:t xml:space="preserve">Client </w:t>
       </w:r>
       <w:proofErr w:type="spellStart"/>
       <w:r>
+        <w:rPr>
+          <w:color w:val="FF0000"/>
+        </w:rPr>
         <w:t>cần</w:t>
       </w:r>
       <w:proofErr w:type="spellEnd"/>
       <w:r>
-        <w:t xml:space="preserve"> </w:t>
-      </w:r>
-      <w:proofErr w:type="spellStart"/>
-      <w:r>
+        <w:rPr>
+          <w:color w:val="FF0000"/>
+        </w:rPr>
+        <w:t xml:space="preserve"> </w:t>
+      </w:r>
+      <w:proofErr w:type="spellStart"/>
+      <w:r>
+        <w:rPr>
+          <w:color w:val="FF0000"/>
+        </w:rPr>
         <w:t>đăng</w:t>
       </w:r>
       <w:proofErr w:type="spellEnd"/>
       <w:r>
-        <w:t xml:space="preserve"> </w:t>
-      </w:r>
-      <w:proofErr w:type="spellStart"/>
-      <w:r>
+        <w:rPr>
+          <w:color w:val="FF0000"/>
+        </w:rPr>
+        <w:t xml:space="preserve"> </w:t>
+      </w:r>
+      <w:proofErr w:type="spellStart"/>
+      <w:r>
+        <w:rPr>
+          <w:color w:val="FF0000"/>
+        </w:rPr>
         <w:t>ký</w:t>
       </w:r>
       <w:proofErr w:type="spellEnd"/>
       <w:r>
-        <w:t xml:space="preserve"> </w:t>
-      </w:r>
-      <w:proofErr w:type="spellStart"/>
-      <w:r>
+        <w:rPr>
+          <w:color w:val="FF0000"/>
+        </w:rPr>
+        <w:t xml:space="preserve"> </w:t>
+      </w:r>
+      <w:proofErr w:type="spellStart"/>
+      <w:r>
+        <w:rPr>
+          <w:color w:val="FF0000"/>
+        </w:rPr>
         <w:t>một</w:t>
       </w:r>
       <w:proofErr w:type="spellEnd"/>
       <w:r>
+        <w:rPr>
+          <w:color w:val="FF0000"/>
+        </w:rPr>
         <w:t xml:space="preserve"> username </w:t>
       </w:r>
       <w:proofErr w:type="spellStart"/>
       <w:r>
+        <w:rPr>
+          <w:color w:val="FF0000"/>
+        </w:rPr>
         <w:t>và</w:t>
       </w:r>
       <w:proofErr w:type="spellEnd"/>
       <w:r>
+        <w:rPr>
+          <w:color w:val="FF0000"/>
+        </w:rPr>
         <w:t xml:space="preserve"> password </w:t>
       </w:r>
       <w:proofErr w:type="spellStart"/>
       <w:r>
+        <w:rPr>
+          <w:color w:val="FF0000"/>
+        </w:rPr>
         <w:t>để</w:t>
       </w:r>
       <w:proofErr w:type="spellEnd"/>
       <w:r>
-        <w:t xml:space="preserve"> </w:t>
-      </w:r>
-      <w:proofErr w:type="spellStart"/>
-      <w:r>
+        <w:rPr>
+          <w:color w:val="FF0000"/>
+        </w:rPr>
+        <w:t xml:space="preserve"> </w:t>
+      </w:r>
+      <w:proofErr w:type="spellStart"/>
+      <w:r>
+        <w:rPr>
+          <w:color w:val="FF0000"/>
+        </w:rPr>
         <w:t>đăng</w:t>
       </w:r>
       <w:proofErr w:type="spellEnd"/>
       <w:r>
-        <w:t xml:space="preserve"> </w:t>
-      </w:r>
-      <w:proofErr w:type="spellStart"/>
-      <w:r>
+        <w:rPr>
+          <w:color w:val="FF0000"/>
+        </w:rPr>
+        <w:t xml:space="preserve"> </w:t>
+      </w:r>
+      <w:proofErr w:type="spellStart"/>
+      <w:r>
+        <w:rPr>
+          <w:color w:val="FF0000"/>
+        </w:rPr>
         <w:t>nhập</w:t>
       </w:r>
       <w:proofErr w:type="spellEnd"/>
       <w:r>
-        <w:t xml:space="preserve">. </w:t>
+        <w:rPr>
+          <w:color w:val="FF0000"/>
+        </w:rPr>
+        <w:t>.</w:t>
       </w:r>
     </w:p>
     <w:p>
-      <w:proofErr w:type="spellStart"/>
-      <w:r>
+      <w:pPr>
+        <w:rPr>
+          <w:color w:val="FF0000"/>
+        </w:rPr>
+      </w:pPr>
+      <w:proofErr w:type="spellStart"/>
+      <w:r>
+        <w:rPr>
+          <w:color w:val="FF0000"/>
+        </w:rPr>
         <w:t>Nhiều</w:t>
       </w:r>
       <w:proofErr w:type="spellEnd"/>
       <w:r>
+        <w:rPr>
+          <w:color w:val="FF0000"/>
+        </w:rPr>
         <w:t xml:space="preserve"> client </w:t>
       </w:r>
       <w:proofErr w:type="spellStart"/>
       <w:r>
+        <w:rPr>
+          <w:color w:val="FF0000"/>
+        </w:rPr>
         <w:t>tải</w:t>
       </w:r>
       <w:proofErr w:type="spellEnd"/>
       <w:r>
+        <w:rPr>
+          <w:color w:val="FF0000"/>
+        </w:rPr>
         <w:t xml:space="preserve"> file </w:t>
       </w:r>
       <w:proofErr w:type="spellStart"/>
       <w:r>
+        <w:rPr>
+          <w:color w:val="FF0000"/>
+        </w:rPr>
         <w:t>cùng</w:t>
       </w:r>
       <w:proofErr w:type="spellEnd"/>
       <w:r>
-        <w:t xml:space="preserve"> </w:t>
-      </w:r>
-      <w:proofErr w:type="spellStart"/>
-      <w:r>
+        <w:rPr>
+          <w:color w:val="FF0000"/>
+        </w:rPr>
+        <w:t xml:space="preserve"> </w:t>
+      </w:r>
+      <w:proofErr w:type="spellStart"/>
+      <w:r>
+        <w:rPr>
+          <w:color w:val="FF0000"/>
+        </w:rPr>
         <w:t>lúc</w:t>
       </w:r>
       <w:proofErr w:type="spellEnd"/>
       <w:r>
+        <w:rPr>
+          <w:color w:val="FF0000"/>
+        </w:rPr>
         <w:t xml:space="preserve">. </w:t>
       </w:r>
     </w:p>
     <w:p>
-      <w:r>
+      <w:pPr>
+        <w:rPr>
+          <w:color w:val="FF0000"/>
+        </w:rPr>
+      </w:pPr>
+      <w:r>
+        <w:rPr>
+          <w:color w:val="FF0000"/>
+        </w:rPr>
         <w:t xml:space="preserve">Client </w:t>
       </w:r>
       <w:proofErr w:type="spellStart"/>
       <w:r>
+        <w:rPr>
+          <w:color w:val="FF0000"/>
+        </w:rPr>
         <w:t>sẽ</w:t>
       </w:r>
       <w:proofErr w:type="spellEnd"/>
       <w:r>
-        <w:t xml:space="preserve"> </w:t>
-      </w:r>
-      <w:proofErr w:type="spellStart"/>
-      <w:r>
+        <w:rPr>
+          <w:color w:val="FF0000"/>
+        </w:rPr>
+        <w:t xml:space="preserve"> </w:t>
+      </w:r>
+      <w:proofErr w:type="spellStart"/>
+      <w:r>
+        <w:rPr>
+          <w:color w:val="FF0000"/>
+        </w:rPr>
         <w:t>sử</w:t>
       </w:r>
       <w:proofErr w:type="spellEnd"/>
       <w:r>
-        <w:t xml:space="preserve"> </w:t>
-      </w:r>
-      <w:proofErr w:type="spellStart"/>
-      <w:r>
+        <w:rPr>
+          <w:color w:val="FF0000"/>
+        </w:rPr>
+        <w:t xml:space="preserve"> </w:t>
+      </w:r>
+      <w:proofErr w:type="spellStart"/>
+      <w:r>
+        <w:rPr>
+          <w:color w:val="FF0000"/>
+        </w:rPr>
         <w:t>dụng</w:t>
       </w:r>
       <w:proofErr w:type="spellEnd"/>
       <w:r>
-        <w:t xml:space="preserve"> </w:t>
-      </w:r>
-      <w:proofErr w:type="spellStart"/>
-      <w:r>
+        <w:rPr>
+          <w:color w:val="FF0000"/>
+        </w:rPr>
+        <w:t xml:space="preserve"> </w:t>
+      </w:r>
+      <w:proofErr w:type="spellStart"/>
+      <w:r>
+        <w:rPr>
+          <w:color w:val="FF0000"/>
+        </w:rPr>
         <w:t>tên</w:t>
       </w:r>
       <w:proofErr w:type="spellEnd"/>
       <w:r>
-        <w:t xml:space="preserve"> </w:t>
-      </w:r>
-      <w:proofErr w:type="spellStart"/>
-      <w:r>
+        <w:rPr>
+          <w:color w:val="FF0000"/>
+        </w:rPr>
+        <w:t xml:space="preserve"> </w:t>
+      </w:r>
+      <w:proofErr w:type="spellStart"/>
+      <w:r>
+        <w:rPr>
+          <w:color w:val="FF0000"/>
+        </w:rPr>
         <w:t>này</w:t>
       </w:r>
       <w:proofErr w:type="spellEnd"/>
       <w:r>
-        <w:t xml:space="preserve"> </w:t>
-      </w:r>
-      <w:proofErr w:type="spellStart"/>
-      <w:r>
+        <w:rPr>
+          <w:color w:val="FF0000"/>
+        </w:rPr>
+        <w:t xml:space="preserve"> </w:t>
+      </w:r>
+      <w:proofErr w:type="spellStart"/>
+      <w:r>
+        <w:rPr>
+          <w:color w:val="FF0000"/>
+        </w:rPr>
         <w:t>trong</w:t>
       </w:r>
       <w:proofErr w:type="spellEnd"/>
       <w:r>
-        <w:t xml:space="preserve"> </w:t>
-      </w:r>
-      <w:proofErr w:type="spellStart"/>
-      <w:r>
+        <w:rPr>
+          <w:color w:val="FF0000"/>
+        </w:rPr>
+        <w:t xml:space="preserve"> </w:t>
+      </w:r>
+      <w:proofErr w:type="spellStart"/>
+      <w:r>
+        <w:rPr>
+          <w:color w:val="FF0000"/>
+        </w:rPr>
         <w:t>toàn</w:t>
       </w:r>
       <w:proofErr w:type="spellEnd"/>
       <w:r>
-        <w:t xml:space="preserve"> </w:t>
-      </w:r>
-      <w:proofErr w:type="spellStart"/>
-      <w:r>
+        <w:rPr>
+          <w:color w:val="FF0000"/>
+        </w:rPr>
+        <w:t xml:space="preserve"> </w:t>
+      </w:r>
+      <w:proofErr w:type="spellStart"/>
+      <w:r>
+        <w:rPr>
+          <w:color w:val="FF0000"/>
+        </w:rPr>
         <w:t>bộ</w:t>
       </w:r>
       <w:proofErr w:type="spellEnd"/>
       <w:r>
-        <w:t xml:space="preserve"> </w:t>
-      </w:r>
-      <w:proofErr w:type="spellStart"/>
-      <w:r>
+        <w:rPr>
+          <w:color w:val="FF0000"/>
+        </w:rPr>
+        <w:t xml:space="preserve"> </w:t>
+      </w:r>
+      <w:proofErr w:type="spellStart"/>
+      <w:r>
+        <w:rPr>
+          <w:color w:val="FF0000"/>
+        </w:rPr>
         <w:t>quá</w:t>
       </w:r>
       <w:proofErr w:type="spellEnd"/>
       <w:r>
-        <w:t xml:space="preserve"> </w:t>
-      </w:r>
-      <w:proofErr w:type="spellStart"/>
-      <w:r>
+        <w:rPr>
+          <w:color w:val="FF0000"/>
+        </w:rPr>
+        <w:t xml:space="preserve"> </w:t>
+      </w:r>
+      <w:proofErr w:type="spellStart"/>
+      <w:r>
+        <w:rPr>
+          <w:color w:val="FF0000"/>
+        </w:rPr>
         <w:t>trình</w:t>
       </w:r>
       <w:proofErr w:type="spellEnd"/>
       <w:r>
-        <w:t xml:space="preserve"> </w:t>
-      </w:r>
-      <w:proofErr w:type="spellStart"/>
-      <w:r>
+        <w:rPr>
+          <w:color w:val="FF0000"/>
+        </w:rPr>
+        <w:t xml:space="preserve"> </w:t>
+      </w:r>
+      <w:proofErr w:type="spellStart"/>
+      <w:r>
+        <w:rPr>
+          <w:color w:val="FF0000"/>
+        </w:rPr>
         <w:t>trao</w:t>
       </w:r>
       <w:proofErr w:type="spellEnd"/>
       <w:r>
-        <w:t xml:space="preserve"> </w:t>
-      </w:r>
-      <w:proofErr w:type="spellStart"/>
-      <w:r>
+        <w:rPr>
+          <w:color w:val="FF0000"/>
+        </w:rPr>
+        <w:t xml:space="preserve"> </w:t>
+      </w:r>
+      <w:proofErr w:type="spellStart"/>
+      <w:r>
+        <w:rPr>
+          <w:color w:val="FF0000"/>
+        </w:rPr>
         <w:t>đổi</w:t>
       </w:r>
       <w:proofErr w:type="spellEnd"/>
       <w:r>
-        <w:t xml:space="preserve"> </w:t>
-      </w:r>
-      <w:proofErr w:type="spellStart"/>
-      <w:r>
+        <w:rPr>
+          <w:color w:val="FF0000"/>
+        </w:rPr>
+        <w:t xml:space="preserve"> </w:t>
+      </w:r>
+      <w:proofErr w:type="spellStart"/>
+      <w:r>
+        <w:rPr>
+          <w:color w:val="FF0000"/>
+        </w:rPr>
         <w:t>với</w:t>
       </w:r>
       <w:proofErr w:type="spellEnd"/>
       <w:r>
+        <w:rPr>
+          <w:color w:val="FF0000"/>
+        </w:rPr>
         <w:t xml:space="preserve"> server. </w:t>
       </w:r>
     </w:p>
     <w:p>
-      <w:proofErr w:type="spellStart"/>
-      <w:r>
+      <w:pPr>
+        <w:rPr>
+          <w:color w:val="FF0000"/>
+        </w:rPr>
+      </w:pPr>
+      <w:proofErr w:type="spellStart"/>
+      <w:r>
+        <w:rPr>
+          <w:color w:val="FF0000"/>
+        </w:rPr>
         <w:t>Tại</w:t>
       </w:r>
       <w:proofErr w:type="spellEnd"/>
       <w:r>
-        <w:t xml:space="preserve"> </w:t>
-      </w:r>
-      <w:proofErr w:type="spellStart"/>
-      <w:r>
+        <w:rPr>
+          <w:color w:val="FF0000"/>
+        </w:rPr>
+        <w:t xml:space="preserve"> </w:t>
+      </w:r>
+      <w:proofErr w:type="spellStart"/>
+      <w:r>
+        <w:rPr>
+          <w:color w:val="FF0000"/>
+        </w:rPr>
         <w:t>giao</w:t>
       </w:r>
       <w:proofErr w:type="spellEnd"/>
       <w:r>
-        <w:t xml:space="preserve"> </w:t>
-      </w:r>
-      <w:proofErr w:type="spellStart"/>
-      <w:r>
+        <w:rPr>
+          <w:color w:val="FF0000"/>
+        </w:rPr>
+        <w:t xml:space="preserve"> </w:t>
+      </w:r>
+      <w:proofErr w:type="spellStart"/>
+      <w:r>
+        <w:rPr>
+          <w:color w:val="FF0000"/>
+        </w:rPr>
         <w:t>diện</w:t>
       </w:r>
       <w:proofErr w:type="spellEnd"/>
       <w:r>
+        <w:rPr>
+          <w:color w:val="FF0000"/>
+        </w:rPr>
         <w:t xml:space="preserve"> server </w:t>
       </w:r>
       <w:proofErr w:type="spellStart"/>
       <w:r>
+        <w:rPr>
+          <w:color w:val="FF0000"/>
+        </w:rPr>
         <w:t>phải</w:t>
       </w:r>
       <w:proofErr w:type="spellEnd"/>
       <w:r>
-        <w:t xml:space="preserve"> </w:t>
-      </w:r>
-      <w:proofErr w:type="spellStart"/>
-      <w:r>
+        <w:rPr>
+          <w:color w:val="FF0000"/>
+        </w:rPr>
+        <w:t xml:space="preserve"> </w:t>
+      </w:r>
+      <w:proofErr w:type="spellStart"/>
+      <w:r>
+        <w:rPr>
+          <w:color w:val="FF0000"/>
+        </w:rPr>
         <w:t>có</w:t>
       </w:r>
       <w:proofErr w:type="spellEnd"/>
       <w:r>
-        <w:t xml:space="preserve"> </w:t>
-      </w:r>
-      <w:proofErr w:type="spellStart"/>
-      <w:r>
+        <w:rPr>
+          <w:color w:val="FF0000"/>
+        </w:rPr>
+        <w:t xml:space="preserve"> </w:t>
+      </w:r>
+      <w:proofErr w:type="spellStart"/>
+      <w:r>
+        <w:rPr>
+          <w:color w:val="FF0000"/>
+        </w:rPr>
         <w:t>mục</w:t>
       </w:r>
       <w:proofErr w:type="spellEnd"/>
       <w:r>
-        <w:t xml:space="preserve"> </w:t>
-      </w:r>
-      <w:proofErr w:type="spellStart"/>
-      <w:r>
+        <w:rPr>
+          <w:color w:val="FF0000"/>
+        </w:rPr>
+        <w:t xml:space="preserve"> </w:t>
+      </w:r>
+      <w:proofErr w:type="spellStart"/>
+      <w:r>
+        <w:rPr>
+          <w:color w:val="FF0000"/>
+        </w:rPr>
         <w:t>thể</w:t>
       </w:r>
       <w:proofErr w:type="spellEnd"/>
       <w:r>
-        <w:t xml:space="preserve"> </w:t>
-      </w:r>
-      <w:proofErr w:type="spellStart"/>
-      <w:r>
+        <w:rPr>
+          <w:color w:val="FF0000"/>
+        </w:rPr>
+        <w:t xml:space="preserve"> </w:t>
+      </w:r>
+      <w:proofErr w:type="spellStart"/>
+      <w:r>
+        <w:rPr>
+          <w:color w:val="FF0000"/>
+        </w:rPr>
         <w:t>hiện</w:t>
       </w:r>
       <w:proofErr w:type="spellEnd"/>
       <w:r>
-        <w:t xml:space="preserve"> </w:t>
-      </w:r>
-      <w:proofErr w:type="spellStart"/>
-      <w:r>
+        <w:rPr>
+          <w:color w:val="FF0000"/>
+        </w:rPr>
+        <w:t xml:space="preserve"> </w:t>
+      </w:r>
+      <w:proofErr w:type="spellStart"/>
+      <w:r>
+        <w:rPr>
+          <w:color w:val="FF0000"/>
+        </w:rPr>
         <w:t>danh</w:t>
       </w:r>
       <w:proofErr w:type="spellEnd"/>
       <w:r>
-        <w:t xml:space="preserve"> </w:t>
-      </w:r>
-      <w:proofErr w:type="spellStart"/>
-      <w:r>
+        <w:rPr>
+          <w:color w:val="FF0000"/>
+        </w:rPr>
+        <w:t xml:space="preserve"> </w:t>
+      </w:r>
+      <w:proofErr w:type="spellStart"/>
+      <w:r>
+        <w:rPr>
+          <w:color w:val="FF0000"/>
+        </w:rPr>
         <w:t>sách</w:t>
       </w:r>
       <w:proofErr w:type="spellEnd"/>
       <w:r>
-        <w:t xml:space="preserve"> </w:t>
-      </w:r>
-      <w:proofErr w:type="spellStart"/>
-      <w:r>
+        <w:rPr>
+          <w:color w:val="FF0000"/>
+        </w:rPr>
+        <w:t xml:space="preserve"> </w:t>
+      </w:r>
+      <w:proofErr w:type="spellStart"/>
+      <w:r>
+        <w:rPr>
+          <w:color w:val="FF0000"/>
+        </w:rPr>
         <w:t>tất</w:t>
       </w:r>
       <w:proofErr w:type="spellEnd"/>
       <w:r>
-        <w:t xml:space="preserve"> </w:t>
-      </w:r>
-      <w:proofErr w:type="spellStart"/>
-      <w:r>
+        <w:rPr>
+          <w:color w:val="FF0000"/>
+        </w:rPr>
+        <w:t xml:space="preserve"> </w:t>
+      </w:r>
+      <w:proofErr w:type="spellStart"/>
+      <w:r>
+        <w:rPr>
+          <w:color w:val="FF0000"/>
+        </w:rPr>
         <w:t>cả</w:t>
       </w:r>
       <w:proofErr w:type="spellEnd"/>
       <w:r>
+        <w:rPr>
+          <w:color w:val="FF0000"/>
+        </w:rPr>
         <w:t xml:space="preserve"> client </w:t>
       </w:r>
       <w:proofErr w:type="spellStart"/>
       <w:r>
+        <w:rPr>
+          <w:color w:val="FF0000"/>
+        </w:rPr>
         <w:t>đang</w:t>
       </w:r>
       <w:proofErr w:type="spellEnd"/>
       <w:r>
-        <w:t xml:space="preserve"> </w:t>
-      </w:r>
-      <w:proofErr w:type="spellStart"/>
-      <w:r>
+        <w:rPr>
+          <w:color w:val="FF0000"/>
+        </w:rPr>
+        <w:t xml:space="preserve"> </w:t>
+      </w:r>
+      <w:proofErr w:type="spellStart"/>
+      <w:r>
+        <w:rPr>
+          <w:color w:val="FF0000"/>
+        </w:rPr>
         <w:t>kết</w:t>
       </w:r>
       <w:proofErr w:type="spellEnd"/>
       <w:r>
-        <w:t xml:space="preserve"> </w:t>
-      </w:r>
-      <w:proofErr w:type="spellStart"/>
-      <w:r>
+        <w:rPr>
+          <w:color w:val="FF0000"/>
+        </w:rPr>
+        <w:t xml:space="preserve"> </w:t>
+      </w:r>
+      <w:proofErr w:type="spellStart"/>
+      <w:r>
+        <w:rPr>
+          <w:color w:val="FF0000"/>
+        </w:rPr>
         <w:t>nối</w:t>
       </w:r>
       <w:proofErr w:type="spellEnd"/>
       <w:r>
-        <w:t xml:space="preserve"> </w:t>
-      </w:r>
-      <w:proofErr w:type="spellStart"/>
-      <w:r>
+        <w:rPr>
+          <w:color w:val="FF0000"/>
+        </w:rPr>
+        <w:t xml:space="preserve"> </w:t>
+      </w:r>
+      <w:proofErr w:type="spellStart"/>
+      <w:r>
+        <w:rPr>
+          <w:color w:val="FF0000"/>
+        </w:rPr>
         <w:t>đến</w:t>
       </w:r>
       <w:proofErr w:type="spellEnd"/>
       <w:r>
+        <w:rPr>
+          <w:color w:val="FF0000"/>
+        </w:rPr>
         <w:t>.</w:t>
       </w:r>
     </w:p>
     <w:p>
-      <w:r>
+      <w:pPr>
+        <w:rPr>
+          <w:color w:val="FF0000"/>
+        </w:rPr>
+      </w:pPr>
+      <w:r>
+        <w:rPr>
+          <w:color w:val="FF0000"/>
+        </w:rPr>
         <w:t xml:space="preserve">Khi </w:t>
       </w:r>
       <w:proofErr w:type="spellStart"/>
       <w:r>
+        <w:rPr>
+          <w:color w:val="FF0000"/>
+        </w:rPr>
         <w:t>một</w:t>
       </w:r>
       <w:proofErr w:type="spellEnd"/>
       <w:r>
+        <w:rPr>
+          <w:color w:val="FF0000"/>
+        </w:rPr>
         <w:t xml:space="preserve"> client </w:t>
       </w:r>
       <w:proofErr w:type="spellStart"/>
       <w:r>
+        <w:rPr>
+          <w:color w:val="FF0000"/>
+        </w:rPr>
         <w:t>đăng</w:t>
       </w:r>
       <w:proofErr w:type="spellEnd"/>
       <w:r>
-        <w:t xml:space="preserve"> </w:t>
-      </w:r>
-      <w:proofErr w:type="spellStart"/>
-      <w:r>
+        <w:rPr>
+          <w:color w:val="FF0000"/>
+        </w:rPr>
+        <w:t xml:space="preserve"> </w:t>
+      </w:r>
+      <w:proofErr w:type="spellStart"/>
+      <w:r>
+        <w:rPr>
+          <w:color w:val="FF0000"/>
+        </w:rPr>
         <w:t>nhập</w:t>
       </w:r>
       <w:proofErr w:type="spellEnd"/>
       <w:r>
-        <w:t xml:space="preserve"> </w:t>
-      </w:r>
-      <w:proofErr w:type="spellStart"/>
-      <w:r>
+        <w:rPr>
+          <w:color w:val="FF0000"/>
+        </w:rPr>
+        <w:t xml:space="preserve"> </w:t>
+      </w:r>
+      <w:proofErr w:type="spellStart"/>
+      <w:r>
+        <w:rPr>
+          <w:color w:val="FF0000"/>
+        </w:rPr>
         <w:t>hoặc</w:t>
       </w:r>
       <w:proofErr w:type="spellEnd"/>
       <w:r>
-        <w:t xml:space="preserve"> </w:t>
-      </w:r>
-      <w:proofErr w:type="spellStart"/>
-      <w:r>
+        <w:rPr>
+          <w:color w:val="FF0000"/>
+        </w:rPr>
+        <w:t xml:space="preserve"> </w:t>
+      </w:r>
+      <w:proofErr w:type="spellStart"/>
+      <w:r>
+        <w:rPr>
+          <w:color w:val="FF0000"/>
+        </w:rPr>
         <w:t>đăng</w:t>
       </w:r>
       <w:proofErr w:type="spellEnd"/>
       <w:r>
-        <w:t xml:space="preserve"> </w:t>
-      </w:r>
-      <w:proofErr w:type="spellStart"/>
-      <w:r>
+        <w:rPr>
+          <w:color w:val="FF0000"/>
+        </w:rPr>
+        <w:t xml:space="preserve"> </w:t>
+      </w:r>
+      <w:proofErr w:type="spellStart"/>
+      <w:r>
+        <w:rPr>
+          <w:color w:val="FF0000"/>
+        </w:rPr>
         <w:t>xuất</w:t>
       </w:r>
       <w:proofErr w:type="spellEnd"/>
       <w:r>
+        <w:rPr>
+          <w:color w:val="FF0000"/>
+        </w:rPr>
         <w:t xml:space="preserve"> (</w:t>
       </w:r>
       <w:proofErr w:type="spellStart"/>
       <w:r>
+        <w:rPr>
+          <w:color w:val="FF0000"/>
+        </w:rPr>
         <w:t>hoặc</w:t>
       </w:r>
       <w:proofErr w:type="spellEnd"/>
       <w:r>
-        <w:t xml:space="preserve"> </w:t>
-      </w:r>
-      <w:proofErr w:type="spellStart"/>
-      <w:r>
+        <w:rPr>
+          <w:color w:val="FF0000"/>
+        </w:rPr>
+        <w:t xml:space="preserve"> </w:t>
+      </w:r>
+      <w:proofErr w:type="spellStart"/>
+      <w:r>
+        <w:rPr>
+          <w:color w:val="FF0000"/>
+        </w:rPr>
         <w:t>thoát</w:t>
       </w:r>
       <w:proofErr w:type="spellEnd"/>
       <w:r>
-        <w:t xml:space="preserve"> </w:t>
-      </w:r>
-      <w:proofErr w:type="spellStart"/>
-      <w:r>
+        <w:rPr>
+          <w:color w:val="FF0000"/>
+        </w:rPr>
+        <w:t xml:space="preserve"> </w:t>
+      </w:r>
+      <w:proofErr w:type="spellStart"/>
+      <w:r>
+        <w:rPr>
+          <w:color w:val="FF0000"/>
+        </w:rPr>
         <w:t>chương</w:t>
       </w:r>
       <w:proofErr w:type="spellEnd"/>
       <w:r>
-        <w:t xml:space="preserve"> </w:t>
-      </w:r>
-      <w:proofErr w:type="spellStart"/>
-      <w:r>
+        <w:rPr>
+          <w:color w:val="FF0000"/>
+        </w:rPr>
+        <w:t xml:space="preserve"> </w:t>
+      </w:r>
+      <w:proofErr w:type="spellStart"/>
+      <w:r>
+        <w:rPr>
+          <w:color w:val="FF0000"/>
+        </w:rPr>
         <w:t>trình</w:t>
       </w:r>
       <w:proofErr w:type="spellEnd"/>
       <w:r>
+        <w:rPr>
+          <w:color w:val="FF0000"/>
+        </w:rPr>
         <w:t xml:space="preserve">), </w:t>
       </w:r>
       <w:proofErr w:type="spellStart"/>
       <w:r>
+        <w:rPr>
+          <w:color w:val="FF0000"/>
+        </w:rPr>
         <w:t>phải</w:t>
       </w:r>
       <w:proofErr w:type="spellEnd"/>
       <w:r>
-        <w:t xml:space="preserve"> </w:t>
-      </w:r>
-      <w:proofErr w:type="spellStart"/>
-      <w:r>
+        <w:rPr>
+          <w:color w:val="FF0000"/>
+        </w:rPr>
+        <w:t xml:space="preserve"> </w:t>
+      </w:r>
+      <w:proofErr w:type="spellStart"/>
+      <w:r>
+        <w:rPr>
+          <w:color w:val="FF0000"/>
+        </w:rPr>
         <w:t>có</w:t>
       </w:r>
       <w:proofErr w:type="spellEnd"/>
       <w:r>
-        <w:t xml:space="preserve"> </w:t>
-      </w:r>
-      <w:proofErr w:type="spellStart"/>
-      <w:r>
+        <w:rPr>
+          <w:color w:val="FF0000"/>
+        </w:rPr>
+        <w:t xml:space="preserve"> </w:t>
+      </w:r>
+      <w:proofErr w:type="spellStart"/>
+      <w:r>
+        <w:rPr>
+          <w:color w:val="FF0000"/>
+        </w:rPr>
         <w:t>dòng</w:t>
       </w:r>
       <w:proofErr w:type="spellEnd"/>
       <w:r>
-        <w:t xml:space="preserve"> </w:t>
-      </w:r>
-      <w:proofErr w:type="spellStart"/>
-      <w:r>
+        <w:rPr>
+          <w:color w:val="FF0000"/>
+        </w:rPr>
+        <w:t xml:space="preserve"> </w:t>
+      </w:r>
+      <w:proofErr w:type="spellStart"/>
+      <w:r>
+        <w:rPr>
+          <w:color w:val="FF0000"/>
+        </w:rPr>
         <w:t>thông</w:t>
       </w:r>
       <w:proofErr w:type="spellEnd"/>
       <w:r>
-        <w:t xml:space="preserve"> </w:t>
-      </w:r>
-      <w:proofErr w:type="spellStart"/>
-      <w:r>
+        <w:rPr>
+          <w:color w:val="FF0000"/>
+        </w:rPr>
+        <w:t xml:space="preserve"> </w:t>
+      </w:r>
+      <w:proofErr w:type="spellStart"/>
+      <w:r>
+        <w:rPr>
+          <w:color w:val="FF0000"/>
+        </w:rPr>
         <w:t>báo</w:t>
       </w:r>
       <w:proofErr w:type="spellEnd"/>
       <w:r>
-        <w:t xml:space="preserve"> </w:t>
-      </w:r>
-      <w:proofErr w:type="spellStart"/>
-      <w:r>
+        <w:rPr>
+          <w:color w:val="FF0000"/>
+        </w:rPr>
+        <w:t xml:space="preserve"> </w:t>
+      </w:r>
+      <w:proofErr w:type="spellStart"/>
+      <w:r>
+        <w:rPr>
+          <w:color w:val="FF0000"/>
+        </w:rPr>
         <w:t>trên</w:t>
       </w:r>
       <w:proofErr w:type="spellEnd"/>
       <w:r>
-        <w:t xml:space="preserve"> </w:t>
-      </w:r>
-      <w:proofErr w:type="spellStart"/>
-      <w:r>
+        <w:rPr>
+          <w:color w:val="FF0000"/>
+        </w:rPr>
+        <w:t xml:space="preserve"> </w:t>
+      </w:r>
+      <w:proofErr w:type="spellStart"/>
+      <w:r>
+        <w:rPr>
+          <w:color w:val="FF0000"/>
+        </w:rPr>
         <w:t>màn</w:t>
       </w:r>
       <w:proofErr w:type="spellEnd"/>
       <w:r>
-        <w:t xml:space="preserve"> </w:t>
-      </w:r>
-      <w:proofErr w:type="spellStart"/>
-      <w:r>
+        <w:rPr>
+          <w:color w:val="FF0000"/>
+        </w:rPr>
+        <w:t xml:space="preserve"> </w:t>
+      </w:r>
+      <w:proofErr w:type="spellStart"/>
+      <w:r>
+        <w:rPr>
+          <w:color w:val="FF0000"/>
+        </w:rPr>
         <w:t>hình</w:t>
       </w:r>
       <w:proofErr w:type="spellEnd"/>
       <w:r>
+        <w:rPr>
+          <w:color w:val="FF0000"/>
+        </w:rPr>
         <w:t xml:space="preserve"> server </w:t>
       </w:r>
       <w:proofErr w:type="spellStart"/>
       <w:r>
+        <w:rPr>
+          <w:color w:val="FF0000"/>
+        </w:rPr>
         <w:t>và</w:t>
       </w:r>
       <w:proofErr w:type="spellEnd"/>
       <w:r>
-        <w:t xml:space="preserve"> </w:t>
-      </w:r>
-      <w:proofErr w:type="spellStart"/>
-      <w:r>
+        <w:rPr>
+          <w:color w:val="FF0000"/>
+        </w:rPr>
+        <w:t xml:space="preserve"> </w:t>
+      </w:r>
+      <w:proofErr w:type="spellStart"/>
+      <w:r>
+        <w:rPr>
+          <w:color w:val="FF0000"/>
+        </w:rPr>
         <w:t>mọi</w:t>
       </w:r>
       <w:proofErr w:type="spellEnd"/>
       <w:r>
+        <w:rPr>
+          <w:color w:val="FF0000"/>
+        </w:rPr>
         <w:t xml:space="preserve"> client. </w:t>
       </w:r>
     </w:p>
     <w:p>
-      <w:proofErr w:type="spellStart"/>
-      <w:r>
+      <w:pPr>
+        <w:rPr>
+          <w:color w:val="FF0000"/>
+        </w:rPr>
+      </w:pPr>
+      <w:proofErr w:type="spellStart"/>
+      <w:r>
+        <w:rPr>
+          <w:color w:val="FF0000"/>
+        </w:rPr>
         <w:t>Nếu</w:t>
       </w:r>
       <w:proofErr w:type="spellEnd"/>
       <w:r>
+        <w:rPr>
+          <w:color w:val="FF0000"/>
+        </w:rPr>
         <w:t xml:space="preserve"> server </w:t>
       </w:r>
       <w:proofErr w:type="spellStart"/>
       <w:r>
+        <w:rPr>
+          <w:color w:val="FF0000"/>
+        </w:rPr>
         <w:t>thoát</w:t>
       </w:r>
       <w:proofErr w:type="spellEnd"/>
       <w:r>
+        <w:rPr>
+          <w:color w:val="FF0000"/>
+        </w:rPr>
         <w:t xml:space="preserve">, </w:t>
       </w:r>
       <w:proofErr w:type="spellStart"/>
       <w:r>
+        <w:rPr>
+          <w:color w:val="FF0000"/>
+        </w:rPr>
         <w:t>các</w:t>
       </w:r>
       <w:proofErr w:type="spellEnd"/>
       <w:r>
+        <w:rPr>
+          <w:color w:val="FF0000"/>
+        </w:rPr>
         <w:t xml:space="preserve"> client </w:t>
       </w:r>
       <w:proofErr w:type="spellStart"/>
       <w:r>
+        <w:rPr>
+          <w:color w:val="FF0000"/>
+        </w:rPr>
         <w:t>đều</w:t>
       </w:r>
       <w:proofErr w:type="spellEnd"/>
       <w:r>
-        <w:t xml:space="preserve"> </w:t>
-      </w:r>
-      <w:proofErr w:type="spellStart"/>
-      <w:r>
+        <w:rPr>
+          <w:color w:val="FF0000"/>
+        </w:rPr>
+        <w:t xml:space="preserve"> </w:t>
+      </w:r>
+      <w:proofErr w:type="spellStart"/>
+      <w:r>
+        <w:rPr>
+          <w:color w:val="FF0000"/>
+        </w:rPr>
         <w:t>phải</w:t>
       </w:r>
       <w:proofErr w:type="spellEnd"/>
       <w:r>
-        <w:t xml:space="preserve"> </w:t>
-      </w:r>
-      <w:proofErr w:type="spellStart"/>
-      <w:r>
+        <w:rPr>
+          <w:color w:val="FF0000"/>
+        </w:rPr>
+        <w:t xml:space="preserve"> </w:t>
+      </w:r>
+      <w:proofErr w:type="spellStart"/>
+      <w:r>
+        <w:rPr>
+          <w:color w:val="FF0000"/>
+        </w:rPr>
         <w:t>nhận</w:t>
       </w:r>
       <w:proofErr w:type="spellEnd"/>
       <w:r>
-        <w:t xml:space="preserve"> </w:t>
-      </w:r>
-      <w:proofErr w:type="spellStart"/>
-      <w:r>
+        <w:rPr>
+          <w:color w:val="FF0000"/>
+        </w:rPr>
+        <w:t xml:space="preserve"> </w:t>
+      </w:r>
+      <w:proofErr w:type="spellStart"/>
+      <w:r>
+        <w:rPr>
+          <w:color w:val="FF0000"/>
+        </w:rPr>
         <w:t>biết</w:t>
       </w:r>
       <w:proofErr w:type="spellEnd"/>
       <w:r>
-        <w:t xml:space="preserve"> </w:t>
-      </w:r>
-      <w:proofErr w:type="spellStart"/>
-      <w:r>
+        <w:rPr>
+          <w:color w:val="FF0000"/>
+        </w:rPr>
+        <w:t xml:space="preserve"> </w:t>
+      </w:r>
+      <w:proofErr w:type="spellStart"/>
+      <w:r>
+        <w:rPr>
+          <w:color w:val="FF0000"/>
+        </w:rPr>
         <w:t>và</w:t>
       </w:r>
       <w:proofErr w:type="spellEnd"/>
       <w:r>
-        <w:t xml:space="preserve"> </w:t>
-      </w:r>
-      <w:proofErr w:type="spellStart"/>
-      <w:r>
+        <w:rPr>
+          <w:color w:val="FF0000"/>
+        </w:rPr>
+        <w:t xml:space="preserve"> </w:t>
+      </w:r>
+      <w:proofErr w:type="spellStart"/>
+      <w:r>
+        <w:rPr>
+          <w:color w:val="FF0000"/>
+        </w:rPr>
         <w:t>ngắt</w:t>
       </w:r>
       <w:proofErr w:type="spellEnd"/>
       <w:r>
-        <w:t xml:space="preserve"> </w:t>
-      </w:r>
-      <w:proofErr w:type="spellStart"/>
-      <w:r>
+        <w:rPr>
+          <w:color w:val="FF0000"/>
+        </w:rPr>
+        <w:t xml:space="preserve"> </w:t>
+      </w:r>
+      <w:proofErr w:type="spellStart"/>
+      <w:r>
+        <w:rPr>
+          <w:color w:val="FF0000"/>
+        </w:rPr>
         <w:t>kết</w:t>
       </w:r>
       <w:proofErr w:type="spellEnd"/>
       <w:r>
-        <w:t xml:space="preserve"> </w:t>
-      </w:r>
-      <w:proofErr w:type="spellStart"/>
-      <w:r>
+        <w:rPr>
+          <w:color w:val="FF0000"/>
+        </w:rPr>
+        <w:t xml:space="preserve"> </w:t>
+      </w:r>
+      <w:proofErr w:type="spellStart"/>
+      <w:r>
+        <w:rPr>
+          <w:color w:val="FF0000"/>
+        </w:rPr>
         <w:t>nối</w:t>
       </w:r>
       <w:proofErr w:type="spellEnd"/>
       <w:r>
+        <w:rPr>
+          <w:color w:val="FF0000"/>
+        </w:rPr>
         <w:t>.</w:t>
       </w:r>
     </w:p>
     <w:p>
-      <w:proofErr w:type="spellStart"/>
-      <w:r>
+      <w:pPr>
+        <w:rPr>
+          <w:color w:val="FF0000"/>
+        </w:rPr>
+      </w:pPr>
+      <w:proofErr w:type="spellStart"/>
+      <w:r>
+        <w:rPr>
+          <w:color w:val="FF0000"/>
+        </w:rPr>
         <w:t>Mọi</w:t>
       </w:r>
       <w:proofErr w:type="spellEnd"/>
       <w:r>
-        <w:t xml:space="preserve"> </w:t>
-      </w:r>
-      <w:proofErr w:type="spellStart"/>
-      <w:r>
+        <w:rPr>
+          <w:color w:val="FF0000"/>
+        </w:rPr>
+        <w:t xml:space="preserve"> </w:t>
+      </w:r>
+      <w:proofErr w:type="spellStart"/>
+      <w:r>
+        <w:rPr>
+          <w:color w:val="FF0000"/>
+        </w:rPr>
         <w:t>hoạt</w:t>
       </w:r>
       <w:proofErr w:type="spellEnd"/>
       <w:r>
-        <w:t xml:space="preserve"> </w:t>
-      </w:r>
-      <w:proofErr w:type="spellStart"/>
-      <w:r>
+        <w:rPr>
+          <w:color w:val="FF0000"/>
+        </w:rPr>
+        <w:t xml:space="preserve"> </w:t>
+      </w:r>
+      <w:proofErr w:type="spellStart"/>
+      <w:r>
+        <w:rPr>
+          <w:color w:val="FF0000"/>
+        </w:rPr>
         <w:t>động</w:t>
       </w:r>
       <w:proofErr w:type="spellEnd"/>
       <w:r>
+        <w:rPr>
+          <w:color w:val="FF0000"/>
+        </w:rPr>
         <w:t xml:space="preserve"> upload, download file </w:t>
       </w:r>
       <w:proofErr w:type="spellStart"/>
       <w:r>
+        <w:rPr>
+          <w:color w:val="FF0000"/>
+        </w:rPr>
         <w:t>của</w:t>
       </w:r>
       <w:proofErr w:type="spellEnd"/>
       <w:r>
+        <w:rPr>
+          <w:color w:val="FF0000"/>
+        </w:rPr>
         <w:t xml:space="preserve"> client </w:t>
       </w:r>
       <w:proofErr w:type="spellStart"/>
       <w:r>
+        <w:rPr>
+          <w:color w:val="FF0000"/>
+        </w:rPr>
         <w:t>cần</w:t>
       </w:r>
       <w:proofErr w:type="spellEnd"/>
       <w:r>
-        <w:t xml:space="preserve"> </w:t>
-      </w:r>
-      <w:proofErr w:type="spellStart"/>
-      <w:r>
+        <w:rPr>
+          <w:color w:val="FF0000"/>
+        </w:rPr>
+        <w:t xml:space="preserve"> </w:t>
+      </w:r>
+      <w:proofErr w:type="spellStart"/>
+      <w:r>
+        <w:rPr>
+          <w:color w:val="FF0000"/>
+        </w:rPr>
         <w:t>ghi</w:t>
       </w:r>
       <w:proofErr w:type="spellEnd"/>
       <w:r>
+        <w:rPr>
+          <w:color w:val="FF0000"/>
+        </w:rPr>
         <w:t xml:space="preserve"> log </w:t>
       </w:r>
       <w:proofErr w:type="spellStart"/>
       <w:r>
+        <w:rPr>
+          <w:color w:val="FF0000"/>
+        </w:rPr>
         <w:t>hiển</w:t>
       </w:r>
       <w:proofErr w:type="spellEnd"/>
       <w:r>
-        <w:t xml:space="preserve"> </w:t>
-      </w:r>
-      <w:proofErr w:type="spellStart"/>
-      <w:r>
+        <w:rPr>
+          <w:color w:val="FF0000"/>
+        </w:rPr>
+        <w:t xml:space="preserve"> </w:t>
+      </w:r>
+      <w:proofErr w:type="spellStart"/>
+      <w:r>
+        <w:rPr>
+          <w:color w:val="FF0000"/>
+        </w:rPr>
         <w:t>thị</w:t>
       </w:r>
       <w:proofErr w:type="spellEnd"/>
       <w:r>
-        <w:t xml:space="preserve"> </w:t>
-      </w:r>
-      <w:proofErr w:type="spellStart"/>
-      <w:r>
+        <w:rPr>
+          <w:color w:val="FF0000"/>
+        </w:rPr>
+        <w:t xml:space="preserve"> </w:t>
+      </w:r>
+      <w:proofErr w:type="spellStart"/>
+      <w:r>
+        <w:rPr>
+          <w:color w:val="FF0000"/>
+        </w:rPr>
         <w:t>trên</w:t>
       </w:r>
       <w:proofErr w:type="spellEnd"/>
       <w:r>
-        <w:t xml:space="preserve"> </w:t>
-      </w:r>
-      <w:proofErr w:type="spellStart"/>
-      <w:r>
+        <w:rPr>
+          <w:color w:val="FF0000"/>
+        </w:rPr>
+        <w:t xml:space="preserve"> </w:t>
+      </w:r>
+      <w:proofErr w:type="spellStart"/>
+      <w:r>
+        <w:rPr>
+          <w:color w:val="FF0000"/>
+        </w:rPr>
         <w:t>màn</w:t>
       </w:r>
       <w:proofErr w:type="spellEnd"/>
       <w:r>
-        <w:t xml:space="preserve"> </w:t>
-      </w:r>
-      <w:proofErr w:type="spellStart"/>
-      <w:r>
+        <w:rPr>
+          <w:color w:val="FF0000"/>
+        </w:rPr>
+        <w:t xml:space="preserve"> </w:t>
+      </w:r>
+      <w:proofErr w:type="spellStart"/>
+      <w:r>
+        <w:rPr>
+          <w:color w:val="FF0000"/>
+        </w:rPr>
         <w:t>hình</w:t>
       </w:r>
       <w:proofErr w:type="spellEnd"/>
       <w:r>
-        <w:t xml:space="preserve"> </w:t>
-      </w:r>
-      <w:proofErr w:type="spellStart"/>
-      <w:r>
+        <w:rPr>
+          <w:color w:val="FF0000"/>
+        </w:rPr>
+        <w:t xml:space="preserve"> </w:t>
+      </w:r>
+      <w:proofErr w:type="spellStart"/>
+      <w:r>
+        <w:rPr>
+          <w:color w:val="FF0000"/>
+        </w:rPr>
         <w:t>của</w:t>
       </w:r>
       <w:proofErr w:type="spellEnd"/>
       <w:r>
+        <w:rPr>
+          <w:color w:val="FF0000"/>
+        </w:rPr>
         <w:t xml:space="preserve"> server. </w:t>
       </w:r>
     </w:p>
     <w:p>
-      <w:proofErr w:type="spellStart"/>
-      <w:r>
+      <w:pPr>
+        <w:rPr>
+          <w:color w:val="FF0000"/>
+        </w:rPr>
+      </w:pPr>
+      <w:proofErr w:type="spellStart"/>
+      <w:r>
+        <w:rPr>
+          <w:color w:val="FF0000"/>
+        </w:rPr>
+        <w:lastRenderedPageBreak/>
         <w:t>Tại</w:t>
       </w:r>
       <w:proofErr w:type="spellEnd"/>
       <w:r>
-        <w:t xml:space="preserve"> </w:t>
-      </w:r>
-      <w:proofErr w:type="spellStart"/>
-      <w:r>
+        <w:rPr>
+          <w:color w:val="FF0000"/>
+        </w:rPr>
+        <w:t xml:space="preserve"> </w:t>
+      </w:r>
+      <w:proofErr w:type="spellStart"/>
+      <w:r>
+        <w:rPr>
+          <w:color w:val="FF0000"/>
+        </w:rPr>
         <w:t>mỗi</w:t>
       </w:r>
       <w:proofErr w:type="spellEnd"/>
       <w:r>
+        <w:rPr>
+          <w:color w:val="FF0000"/>
+        </w:rPr>
         <w:t xml:space="preserve"> client </w:t>
       </w:r>
       <w:proofErr w:type="spellStart"/>
       <w:r>
+        <w:rPr>
+          <w:color w:val="FF0000"/>
+        </w:rPr>
         <w:t>cần</w:t>
       </w:r>
       <w:proofErr w:type="spellEnd"/>
       <w:r>
-        <w:t xml:space="preserve"> </w:t>
-      </w:r>
-      <w:proofErr w:type="spellStart"/>
-      <w:r>
+        <w:rPr>
+          <w:color w:val="FF0000"/>
+        </w:rPr>
+        <w:t xml:space="preserve"> </w:t>
+      </w:r>
+      <w:proofErr w:type="spellStart"/>
+      <w:r>
+        <w:rPr>
+          <w:color w:val="FF0000"/>
+        </w:rPr>
         <w:t>hiển</w:t>
       </w:r>
       <w:proofErr w:type="spellEnd"/>
       <w:r>
-        <w:t xml:space="preserve"> </w:t>
-      </w:r>
-      <w:proofErr w:type="spellStart"/>
-      <w:r>
+        <w:rPr>
+          <w:color w:val="FF0000"/>
+        </w:rPr>
+        <w:t xml:space="preserve"> </w:t>
+      </w:r>
+      <w:proofErr w:type="spellStart"/>
+      <w:r>
+        <w:rPr>
+          <w:color w:val="FF0000"/>
+        </w:rPr>
         <w:t>thị</w:t>
       </w:r>
       <w:proofErr w:type="spellEnd"/>
       <w:r>
-        <w:t xml:space="preserve"> </w:t>
-      </w:r>
-      <w:proofErr w:type="spellStart"/>
-      <w:r>
+        <w:rPr>
+          <w:color w:val="FF0000"/>
+        </w:rPr>
+        <w:t xml:space="preserve"> </w:t>
+      </w:r>
+      <w:proofErr w:type="spellStart"/>
+      <w:r>
+        <w:rPr>
+          <w:color w:val="FF0000"/>
+        </w:rPr>
         <w:t>danh</w:t>
       </w:r>
       <w:proofErr w:type="spellEnd"/>
       <w:r>
-        <w:t xml:space="preserve"> </w:t>
-      </w:r>
-      <w:proofErr w:type="spellStart"/>
-      <w:r>
+        <w:rPr>
+          <w:color w:val="FF0000"/>
+        </w:rPr>
+        <w:t xml:space="preserve"> </w:t>
+      </w:r>
+      <w:proofErr w:type="spellStart"/>
+      <w:r>
+        <w:rPr>
+          <w:color w:val="FF0000"/>
+        </w:rPr>
         <w:t>sách</w:t>
       </w:r>
       <w:proofErr w:type="spellEnd"/>
       <w:r>
-        <w:t xml:space="preserve"> </w:t>
-      </w:r>
-      <w:proofErr w:type="spellStart"/>
-      <w:r>
+        <w:rPr>
+          <w:color w:val="FF0000"/>
+        </w:rPr>
+        <w:t xml:space="preserve"> </w:t>
+      </w:r>
+      <w:proofErr w:type="spellStart"/>
+      <w:r>
+        <w:rPr>
+          <w:color w:val="FF0000"/>
+        </w:rPr>
         <w:t>các</w:t>
       </w:r>
       <w:proofErr w:type="spellEnd"/>
       <w:r>
+        <w:rPr>
+          <w:color w:val="FF0000"/>
+        </w:rPr>
         <w:t xml:space="preserve"> file </w:t>
       </w:r>
       <w:proofErr w:type="spellStart"/>
       <w:r>
+        <w:rPr>
+          <w:color w:val="FF0000"/>
+        </w:rPr>
         <w:t>mà</w:t>
       </w:r>
       <w:proofErr w:type="spellEnd"/>
       <w:r>
+        <w:rPr>
+          <w:color w:val="FF0000"/>
+        </w:rPr>
         <w:t xml:space="preserve"> server chia </w:t>
       </w:r>
       <w:proofErr w:type="spellStart"/>
       <w:r>
+        <w:rPr>
+          <w:color w:val="FF0000"/>
+        </w:rPr>
         <w:t>sẻ</w:t>
       </w:r>
       <w:proofErr w:type="spellEnd"/>
       <w:r>
-        <w:t xml:space="preserve"> </w:t>
-      </w:r>
-      <w:proofErr w:type="spellStart"/>
-      <w:r>
+        <w:rPr>
+          <w:color w:val="FF0000"/>
+        </w:rPr>
+        <w:t xml:space="preserve"> </w:t>
+      </w:r>
+      <w:proofErr w:type="spellStart"/>
+      <w:r>
+        <w:rPr>
+          <w:color w:val="FF0000"/>
+        </w:rPr>
         <w:t>để</w:t>
       </w:r>
       <w:proofErr w:type="spellEnd"/>
       <w:r>
+        <w:rPr>
+          <w:color w:val="FF0000"/>
+        </w:rPr>
         <w:t xml:space="preserve"> client </w:t>
       </w:r>
       <w:proofErr w:type="spellStart"/>
       <w:r>
+        <w:rPr>
+          <w:color w:val="FF0000"/>
+        </w:rPr>
         <w:t>có</w:t>
       </w:r>
       <w:proofErr w:type="spellEnd"/>
       <w:r>
-        <w:t xml:space="preserve"> </w:t>
-      </w:r>
-      <w:proofErr w:type="spellStart"/>
-      <w:r>
+        <w:rPr>
+          <w:color w:val="FF0000"/>
+        </w:rPr>
+        <w:t xml:space="preserve"> </w:t>
+      </w:r>
+      <w:proofErr w:type="spellStart"/>
+      <w:r>
+        <w:rPr>
+          <w:color w:val="FF0000"/>
+        </w:rPr>
         <w:t>thể</w:t>
       </w:r>
       <w:proofErr w:type="spellEnd"/>
       <w:r>
-        <w:t xml:space="preserve"> </w:t>
-      </w:r>
-      <w:proofErr w:type="spellStart"/>
-      <w:r>
+        <w:rPr>
+          <w:color w:val="FF0000"/>
+        </w:rPr>
+        <w:t xml:space="preserve"> </w:t>
+      </w:r>
+      <w:proofErr w:type="spellStart"/>
+      <w:r>
+        <w:rPr>
+          <w:color w:val="FF0000"/>
+        </w:rPr>
         <w:t>chọn</w:t>
       </w:r>
       <w:proofErr w:type="spellEnd"/>
       <w:r>
-        <w:t xml:space="preserve"> </w:t>
-      </w:r>
-      <w:proofErr w:type="spellStart"/>
-      <w:r>
+        <w:rPr>
+          <w:color w:val="FF0000"/>
+        </w:rPr>
+        <w:t xml:space="preserve"> </w:t>
+      </w:r>
+      <w:proofErr w:type="spellStart"/>
+      <w:r>
+        <w:rPr>
+          <w:color w:val="FF0000"/>
+        </w:rPr>
         <w:t>tải</w:t>
       </w:r>
       <w:proofErr w:type="spellEnd"/>
       <w:r>
-        <w:t xml:space="preserve"> </w:t>
-      </w:r>
-      <w:proofErr w:type="spellStart"/>
-      <w:r>
+        <w:rPr>
+          <w:color w:val="FF0000"/>
+        </w:rPr>
+        <w:t xml:space="preserve"> </w:t>
+      </w:r>
+      <w:proofErr w:type="spellStart"/>
+      <w:r>
+        <w:rPr>
+          <w:color w:val="FF0000"/>
+        </w:rPr>
         <w:t>về</w:t>
       </w:r>
       <w:proofErr w:type="spellEnd"/>
       <w:r>
+        <w:rPr>
+          <w:color w:val="FF0000"/>
+        </w:rPr>
         <w:t>.</w:t>
       </w:r>
     </w:p>
     <w:p>
-      <w:r>
+      <w:pPr>
+        <w:rPr>
+          <w:color w:val="FF0000"/>
+        </w:rPr>
+      </w:pPr>
+      <w:r>
+        <w:rPr>
+          <w:color w:val="FF0000"/>
+        </w:rPr>
         <w:t xml:space="preserve">Cho </w:t>
       </w:r>
       <w:proofErr w:type="spellStart"/>
       <w:r>
+        <w:rPr>
+          <w:color w:val="FF0000"/>
+        </w:rPr>
         <w:t>phép</w:t>
       </w:r>
       <w:proofErr w:type="spellEnd"/>
       <w:r>
-        <w:t xml:space="preserve"> </w:t>
-      </w:r>
-      <w:proofErr w:type="spellStart"/>
-      <w:r>
+        <w:rPr>
+          <w:color w:val="FF0000"/>
+        </w:rPr>
+        <w:t xml:space="preserve"> </w:t>
+      </w:r>
+      <w:proofErr w:type="spellStart"/>
+      <w:r>
+        <w:rPr>
+          <w:color w:val="FF0000"/>
+        </w:rPr>
         <w:t>nhiều</w:t>
       </w:r>
       <w:proofErr w:type="spellEnd"/>
       <w:r>
+        <w:rPr>
+          <w:color w:val="FF0000"/>
+        </w:rPr>
         <w:t xml:space="preserve"> client </w:t>
       </w:r>
       <w:proofErr w:type="spellStart"/>
       <w:r>
+        <w:rPr>
+          <w:color w:val="FF0000"/>
+        </w:rPr>
         <w:t>tải</w:t>
       </w:r>
       <w:proofErr w:type="spellEnd"/>
       <w:r>
-        <w:t xml:space="preserve"> </w:t>
-      </w:r>
-      <w:proofErr w:type="spellStart"/>
-      <w:r>
+        <w:rPr>
+          <w:color w:val="FF0000"/>
+        </w:rPr>
+        <w:t xml:space="preserve"> </w:t>
+      </w:r>
+      <w:proofErr w:type="spellStart"/>
+      <w:r>
+        <w:rPr>
+          <w:color w:val="FF0000"/>
+        </w:rPr>
         <w:t>về</w:t>
       </w:r>
       <w:proofErr w:type="spellEnd"/>
       <w:r>
-        <w:t xml:space="preserve"> </w:t>
-      </w:r>
-      <w:proofErr w:type="spellStart"/>
-      <w:r>
+        <w:rPr>
+          <w:color w:val="FF0000"/>
+        </w:rPr>
+        <w:t xml:space="preserve"> </w:t>
+      </w:r>
+      <w:proofErr w:type="spellStart"/>
+      <w:r>
+        <w:rPr>
+          <w:color w:val="FF0000"/>
+        </w:rPr>
         <w:t>cùng</w:t>
       </w:r>
       <w:proofErr w:type="spellEnd"/>
       <w:r>
+        <w:rPr>
+          <w:color w:val="FF0000"/>
+        </w:rPr>
         <w:t xml:space="preserve"> 1 file </w:t>
       </w:r>
       <w:proofErr w:type="spellStart"/>
       <w:r>
+        <w:rPr>
+          <w:color w:val="FF0000"/>
+        </w:rPr>
         <w:t>và</w:t>
       </w:r>
       <w:proofErr w:type="spellEnd"/>
       <w:r>
-        <w:t xml:space="preserve"> </w:t>
-      </w:r>
-      <w:proofErr w:type="spellStart"/>
-      <w:r>
+        <w:rPr>
+          <w:color w:val="FF0000"/>
+        </w:rPr>
+        <w:t xml:space="preserve"> </w:t>
+      </w:r>
+      <w:proofErr w:type="spellStart"/>
+      <w:r>
+        <w:rPr>
+          <w:color w:val="FF0000"/>
+        </w:rPr>
         <w:t>kích</w:t>
       </w:r>
       <w:proofErr w:type="spellEnd"/>
       <w:r>
-        <w:t xml:space="preserve"> </w:t>
-      </w:r>
-      <w:proofErr w:type="spellStart"/>
-      <w:r>
+        <w:rPr>
+          <w:color w:val="FF0000"/>
+        </w:rPr>
+        <w:t xml:space="preserve"> </w:t>
+      </w:r>
+      <w:proofErr w:type="spellStart"/>
+      <w:r>
+        <w:rPr>
+          <w:color w:val="FF0000"/>
+        </w:rPr>
         <w:t>thước</w:t>
       </w:r>
       <w:proofErr w:type="spellEnd"/>
       <w:r>
+        <w:rPr>
+          <w:color w:val="FF0000"/>
+        </w:rPr>
         <w:t xml:space="preserve"> file </w:t>
       </w:r>
       <w:proofErr w:type="spellStart"/>
       <w:r>
+        <w:rPr>
+          <w:color w:val="FF0000"/>
+        </w:rPr>
         <w:t>có</w:t>
       </w:r>
       <w:proofErr w:type="spellEnd"/>
       <w:r>
-        <w:t xml:space="preserve"> </w:t>
-      </w:r>
-      <w:proofErr w:type="spellStart"/>
-      <w:r>
+        <w:rPr>
+          <w:color w:val="FF0000"/>
+        </w:rPr>
+        <w:t xml:space="preserve"> </w:t>
+      </w:r>
+      <w:proofErr w:type="spellStart"/>
+      <w:r>
+        <w:rPr>
+          <w:color w:val="FF0000"/>
+        </w:rPr>
         <w:t>thể</w:t>
       </w:r>
       <w:proofErr w:type="spellEnd"/>
       <w:r>
-        <w:t xml:space="preserve"> </w:t>
-      </w:r>
-      <w:proofErr w:type="spellStart"/>
-      <w:r>
+        <w:rPr>
+          <w:color w:val="FF0000"/>
+        </w:rPr>
+        <w:t xml:space="preserve"> </w:t>
+      </w:r>
+      <w:proofErr w:type="spellStart"/>
+      <w:r>
+        <w:rPr>
+          <w:color w:val="FF0000"/>
+        </w:rPr>
         <w:t>lên</w:t>
       </w:r>
       <w:proofErr w:type="spellEnd"/>
       <w:r>
-        <w:t xml:space="preserve"> </w:t>
-      </w:r>
-      <w:proofErr w:type="spellStart"/>
-      <w:r>
+        <w:rPr>
+          <w:color w:val="FF0000"/>
+        </w:rPr>
+        <w:t xml:space="preserve"> </w:t>
+      </w:r>
+      <w:proofErr w:type="spellStart"/>
+      <w:r>
+        <w:rPr>
+          <w:color w:val="FF0000"/>
+        </w:rPr>
         <w:t>đến</w:t>
       </w:r>
       <w:proofErr w:type="spellEnd"/>
       <w:r>
+        <w:rPr>
+          <w:color w:val="FF0000"/>
+        </w:rPr>
         <w:t xml:space="preserve"> 200 MB.</w:t>
       </w:r>
     </w:p>
     <w:p>
-      <w:proofErr w:type="spellStart"/>
-      <w:r>
+      <w:pPr>
+        <w:rPr>
+          <w:color w:val="FF0000"/>
+        </w:rPr>
+      </w:pPr>
+      <w:proofErr w:type="spellStart"/>
+      <w:r>
+        <w:rPr>
+          <w:color w:val="FF0000"/>
+        </w:rPr>
         <w:t>Tại</w:t>
       </w:r>
       <w:proofErr w:type="spellEnd"/>
       <w:r>
-        <w:t xml:space="preserve"> </w:t>
-      </w:r>
-      <w:proofErr w:type="spellStart"/>
-      <w:r>
+        <w:rPr>
+          <w:color w:val="FF0000"/>
+        </w:rPr>
+        <w:t xml:space="preserve"> </w:t>
+      </w:r>
+      <w:proofErr w:type="spellStart"/>
+      <w:r>
+        <w:rPr>
+          <w:color w:val="FF0000"/>
+        </w:rPr>
         <w:t>mỗi</w:t>
       </w:r>
       <w:proofErr w:type="spellEnd"/>
       <w:r>
-        <w:t xml:space="preserve"> </w:t>
-      </w:r>
-      <w:proofErr w:type="spellStart"/>
-      <w:r>
+        <w:rPr>
+          <w:color w:val="FF0000"/>
+        </w:rPr>
+        <w:t xml:space="preserve"> </w:t>
+      </w:r>
+      <w:proofErr w:type="spellStart"/>
+      <w:r>
+        <w:rPr>
+          <w:color w:val="FF0000"/>
+        </w:rPr>
         <w:t>thời</w:t>
       </w:r>
       <w:proofErr w:type="spellEnd"/>
       <w:r>
-        <w:t xml:space="preserve"> </w:t>
-      </w:r>
-      <w:proofErr w:type="spellStart"/>
-      <w:r>
+        <w:rPr>
+          <w:color w:val="FF0000"/>
+        </w:rPr>
+        <w:t xml:space="preserve"> </w:t>
+      </w:r>
+      <w:proofErr w:type="spellStart"/>
+      <w:r>
+        <w:rPr>
+          <w:color w:val="FF0000"/>
+        </w:rPr>
         <w:t>điểm</w:t>
       </w:r>
       <w:proofErr w:type="spellEnd"/>
       <w:r>
-        <w:t xml:space="preserve"> </w:t>
-      </w:r>
-      <w:proofErr w:type="spellStart"/>
-      <w:r>
+        <w:rPr>
+          <w:color w:val="FF0000"/>
+        </w:rPr>
+        <w:t xml:space="preserve"> </w:t>
+      </w:r>
+      <w:proofErr w:type="spellStart"/>
+      <w:r>
+        <w:rPr>
+          <w:color w:val="FF0000"/>
+        </w:rPr>
         <w:t>chỉ</w:t>
       </w:r>
       <w:proofErr w:type="spellEnd"/>
       <w:r>
-        <w:t xml:space="preserve"> </w:t>
-      </w:r>
-      <w:proofErr w:type="spellStart"/>
-      <w:r>
+        <w:rPr>
+          <w:color w:val="FF0000"/>
+        </w:rPr>
+        <w:t xml:space="preserve"> </w:t>
+      </w:r>
+      <w:proofErr w:type="spellStart"/>
+      <w:r>
+        <w:rPr>
+          <w:color w:val="FF0000"/>
+        </w:rPr>
         <w:t>cho</w:t>
       </w:r>
       <w:proofErr w:type="spellEnd"/>
       <w:r>
-        <w:t xml:space="preserve"> </w:t>
-      </w:r>
-      <w:proofErr w:type="spellStart"/>
-      <w:r>
+        <w:rPr>
+          <w:color w:val="FF0000"/>
+        </w:rPr>
+        <w:t xml:space="preserve"> </w:t>
+      </w:r>
+      <w:proofErr w:type="spellStart"/>
+      <w:r>
+        <w:rPr>
+          <w:color w:val="FF0000"/>
+        </w:rPr>
         <w:t>phép</w:t>
       </w:r>
       <w:proofErr w:type="spellEnd"/>
       <w:r>
+        <w:rPr>
+          <w:color w:val="FF0000"/>
+        </w:rPr>
         <w:t xml:space="preserve"> 1 client upload 1 file.</w:t>
       </w:r>
     </w:p>
@@ -1058,6 +2489,361 @@
     </w:sectPr>
   </w:body>
 </w:document>
+</file>
+
+<file path=word/endnotes.xml><?xml version="1.0" encoding="utf-8"?>
+<w:endnotes xmlns:wpc="http://schemas.microsoft.com/office/word/2010/wordprocessingCanvas" xmlns:cx="http://schemas.microsoft.com/office/drawing/2014/chartex" xmlns:cx1="http://schemas.microsoft.com/office/drawing/2015/9/8/chartex" xmlns:cx2="http://schemas.microsoft.com/office/drawing/2015/10/21/chartex" xmlns:cx3="http://schemas.microsoft.com/office/drawing/2016/5/9/chartex" xmlns:cx4="http://schemas.microsoft.com/office/drawing/2016/5/10/chartex" xmlns:cx5="http://schemas.microsoft.com/office/drawing/2016/5/11/chartex" xmlns:cx6="http://schemas.microsoft.com/office/drawing/2016/5/12/chartex" xmlns:cx7="http://schemas.microsoft.com/office/drawing/2016/5/13/chartex" xmlns:cx8="http://schemas.microsoft.com/office/drawing/2016/5/14/chartex" xmlns:mc="http://schemas.openxmlformats.org/markup-compatibility/2006" xmlns:aink="http://schemas.microsoft.com/office/drawing/2016/ink" xmlns:am3d="http://schemas.microsoft.com/office/drawing/2017/model3d" xmlns:o="urn:schemas-microsoft-com:office:office" xmlns:r="http://schemas.openxmlformats.org/officeDocument/2006/relationships" xmlns:m="http://schemas.openxmlformats.org/officeDocument/2006/math" xmlns:v="urn:schemas-microsoft-com:vml" xmlns:wp14="http://schemas.microsoft.com/office/word/2010/wordprocessingDrawing" xmlns:wp="http://schemas.openxmlformats.org/drawingml/2006/wordprocessingDrawing" xmlns:w10="urn:schemas-microsoft-com:office:word" xmlns:w="http://schemas.openxmlformats.org/wordprocessingml/2006/main" xmlns:w14="http://schemas.microsoft.com/office/word/2010/wordml" xmlns:w15="http://schemas.microsoft.com/office/word/2012/wordml" xmlns:w16cex="http://schemas.microsoft.com/office/word/2018/wordml/cex" xmlns:w16cid="http://schemas.microsoft.com/office/word/2016/wordml/cid" xmlns:w16="http://schemas.microsoft.com/office/word/2018/wordml" xmlns:w16se="http://schemas.microsoft.com/office/word/2015/wordml/symex" xmlns:wpg="http://schemas.microsoft.com/office/word/2010/wordprocessingGroup" xmlns:wpi="http://schemas.microsoft.com/office/word/2010/wordprocessingInk" xmlns:wne="http://schemas.microsoft.com/office/word/2006/wordml" xmlns:wps="http://schemas.microsoft.com/office/word/2010/wordprocessingShape" mc:Ignorable="w14 w15 w16se w16cid w16 w16cex wp14">
+  <w:endnote w:type="separator" w:id="-1">
+    <w:p>
+      <w:pPr>
+        <w:spacing w:after="0" w:line="240" w:lineRule="auto"/>
+      </w:pPr>
+      <w:r>
+        <w:separator/>
+      </w:r>
+    </w:p>
+  </w:endnote>
+  <w:endnote w:type="continuationSeparator" w:id="0">
+    <w:p>
+      <w:pPr>
+        <w:spacing w:after="0" w:line="240" w:lineRule="auto"/>
+      </w:pPr>
+      <w:r>
+        <w:continuationSeparator/>
+      </w:r>
+    </w:p>
+  </w:endnote>
+</w:endnotes>
+</file>
+
+<file path=word/footnotes.xml><?xml version="1.0" encoding="utf-8"?>
+<w:footnotes xmlns:wpc="http://schemas.microsoft.com/office/word/2010/wordprocessingCanvas" xmlns:cx="http://schemas.microsoft.com/office/drawing/2014/chartex" xmlns:cx1="http://schemas.microsoft.com/office/drawing/2015/9/8/chartex" xmlns:cx2="http://schemas.microsoft.com/office/drawing/2015/10/21/chartex" xmlns:cx3="http://schemas.microsoft.com/office/drawing/2016/5/9/chartex" xmlns:cx4="http://schemas.microsoft.com/office/drawing/2016/5/10/chartex" xmlns:cx5="http://schemas.microsoft.com/office/drawing/2016/5/11/chartex" xmlns:cx6="http://schemas.microsoft.com/office/drawing/2016/5/12/chartex" xmlns:cx7="http://schemas.microsoft.com/office/drawing/2016/5/13/chartex" xmlns:cx8="http://schemas.microsoft.com/office/drawing/2016/5/14/chartex" xmlns:mc="http://schemas.openxmlformats.org/markup-compatibility/2006" xmlns:aink="http://schemas.microsoft.com/office/drawing/2016/ink" xmlns:am3d="http://schemas.microsoft.com/office/drawing/2017/model3d" xmlns:o="urn:schemas-microsoft-com:office:office" xmlns:r="http://schemas.openxmlformats.org/officeDocument/2006/relationships" xmlns:m="http://schemas.openxmlformats.org/officeDocument/2006/math" xmlns:v="urn:schemas-microsoft-com:vml" xmlns:wp14="http://schemas.microsoft.com/office/word/2010/wordprocessingDrawing" xmlns:wp="http://schemas.openxmlformats.org/drawingml/2006/wordprocessingDrawing" xmlns:w10="urn:schemas-microsoft-com:office:word" xmlns:w="http://schemas.openxmlformats.org/wordprocessingml/2006/main" xmlns:w14="http://schemas.microsoft.com/office/word/2010/wordml" xmlns:w15="http://schemas.microsoft.com/office/word/2012/wordml" xmlns:w16cex="http://schemas.microsoft.com/office/word/2018/wordml/cex" xmlns:w16cid="http://schemas.microsoft.com/office/word/2016/wordml/cid" xmlns:w16="http://schemas.microsoft.com/office/word/2018/wordml" xmlns:w16se="http://schemas.microsoft.com/office/word/2015/wordml/symex" xmlns:wpg="http://schemas.microsoft.com/office/word/2010/wordprocessingGroup" xmlns:wpi="http://schemas.microsoft.com/office/word/2010/wordprocessingInk" xmlns:wne="http://schemas.microsoft.com/office/word/2006/wordml" xmlns:wps="http://schemas.microsoft.com/office/word/2010/wordprocessingShape" mc:Ignorable="w14 w15 w16se w16cid w16 w16cex wp14">
+  <w:footnote w:type="separator" w:id="-1">
+    <w:p>
+      <w:pPr>
+        <w:spacing w:after="0" w:line="240" w:lineRule="auto"/>
+      </w:pPr>
+      <w:r>
+        <w:separator/>
+      </w:r>
+    </w:p>
+  </w:footnote>
+  <w:footnote w:type="continuationSeparator" w:id="0">
+    <w:p>
+      <w:pPr>
+        <w:spacing w:after="0" w:line="240" w:lineRule="auto"/>
+      </w:pPr>
+      <w:r>
+        <w:continuationSeparator/>
+      </w:r>
+    </w:p>
+  </w:footnote>
+</w:footnotes>
+</file>
+
+<file path=word/numbering.xml><?xml version="1.0" encoding="utf-8"?>
+<w:numbering xmlns:wpc="http://schemas.microsoft.com/office/word/2010/wordprocessingCanvas" xmlns:cx="http://schemas.microsoft.com/office/drawing/2014/chartex" xmlns:cx1="http://schemas.microsoft.com/office/drawing/2015/9/8/chartex" xmlns:cx2="http://schemas.microsoft.com/office/drawing/2015/10/21/chartex" xmlns:cx3="http://schemas.microsoft.com/office/drawing/2016/5/9/chartex" xmlns:cx4="http://schemas.microsoft.com/office/drawing/2016/5/10/chartex" xmlns:cx5="http://schemas.microsoft.com/office/drawing/2016/5/11/chartex" xmlns:cx6="http://schemas.microsoft.com/office/drawing/2016/5/12/chartex" xmlns:cx7="http://schemas.microsoft.com/office/drawing/2016/5/13/chartex" xmlns:cx8="http://schemas.microsoft.com/office/drawing/2016/5/14/chartex" xmlns:mc="http://schemas.openxmlformats.org/markup-compatibility/2006" xmlns:aink="http://schemas.microsoft.com/office/drawing/2016/ink" xmlns:am3d="http://schemas.microsoft.com/office/drawing/2017/model3d" xmlns:o="urn:schemas-microsoft-com:office:office" xmlns:r="http://schemas.openxmlformats.org/officeDocument/2006/relationships" xmlns:m="http://schemas.openxmlformats.org/officeDocument/2006/math" xmlns:v="urn:schemas-microsoft-com:vml" xmlns:wp14="http://schemas.microsoft.com/office/word/2010/wordprocessingDrawing" xmlns:wp="http://schemas.openxmlformats.org/drawingml/2006/wordprocessingDrawing" xmlns:w10="urn:schemas-microsoft-com:office:word" xmlns:w="http://schemas.openxmlformats.org/wordprocessingml/2006/main" xmlns:w14="http://schemas.microsoft.com/office/word/2010/wordml" xmlns:w15="http://schemas.microsoft.com/office/word/2012/wordml" xmlns:w16cex="http://schemas.microsoft.com/office/word/2018/wordml/cex" xmlns:w16cid="http://schemas.microsoft.com/office/word/2016/wordml/cid" xmlns:w16="http://schemas.microsoft.com/office/word/2018/wordml" xmlns:w16se="http://schemas.microsoft.com/office/word/2015/wordml/symex" xmlns:wpg="http://schemas.microsoft.com/office/word/2010/wordprocessingGroup" xmlns:wpi="http://schemas.microsoft.com/office/word/2010/wordprocessingInk" xmlns:wne="http://schemas.microsoft.com/office/word/2006/wordml" xmlns:wps="http://schemas.microsoft.com/office/word/2010/wordprocessingShape" mc:Ignorable="w14 w15 w16se w16cid w16 w16cex wp14">
+  <w:abstractNum w:abstractNumId="0" w15:restartNumberingAfterBreak="0">
+    <w:nsid w:val="267D5259"/>
+    <w:multiLevelType w:val="hybridMultilevel"/>
+    <w:tmpl w:val="C69A7F00"/>
+    <w:lvl w:ilvl="0" w:tplc="08090001">
+      <w:start w:val="1"/>
+      <w:numFmt w:val="bullet"/>
+      <w:lvlText w:val=""/>
+      <w:lvlJc w:val="left"/>
+      <w:pPr>
+        <w:ind w:left="720" w:hanging="360"/>
+      </w:pPr>
+      <w:rPr>
+        <w:rFonts w:ascii="Symbol" w:hAnsi="Symbol" w:hint="default"/>
+      </w:rPr>
+    </w:lvl>
+    <w:lvl w:ilvl="1" w:tplc="08090003">
+      <w:start w:val="1"/>
+      <w:numFmt w:val="bullet"/>
+      <w:lvlText w:val="o"/>
+      <w:lvlJc w:val="left"/>
+      <w:pPr>
+        <w:ind w:left="1440" w:hanging="360"/>
+      </w:pPr>
+      <w:rPr>
+        <w:rFonts w:ascii="Courier New" w:hAnsi="Courier New" w:cs="Courier New" w:hint="default"/>
+      </w:rPr>
+    </w:lvl>
+    <w:lvl w:ilvl="2" w:tplc="08090005">
+      <w:start w:val="1"/>
+      <w:numFmt w:val="bullet"/>
+      <w:lvlText w:val=""/>
+      <w:lvlJc w:val="left"/>
+      <w:pPr>
+        <w:ind w:left="2160" w:hanging="360"/>
+      </w:pPr>
+      <w:rPr>
+        <w:rFonts w:ascii="Wingdings" w:hAnsi="Wingdings" w:hint="default"/>
+      </w:rPr>
+    </w:lvl>
+    <w:lvl w:ilvl="3" w:tplc="08090001" w:tentative="1">
+      <w:start w:val="1"/>
+      <w:numFmt w:val="bullet"/>
+      <w:lvlText w:val=""/>
+      <w:lvlJc w:val="left"/>
+      <w:pPr>
+        <w:ind w:left="2880" w:hanging="360"/>
+      </w:pPr>
+      <w:rPr>
+        <w:rFonts w:ascii="Symbol" w:hAnsi="Symbol" w:hint="default"/>
+      </w:rPr>
+    </w:lvl>
+    <w:lvl w:ilvl="4" w:tplc="08090003" w:tentative="1">
+      <w:start w:val="1"/>
+      <w:numFmt w:val="bullet"/>
+      <w:lvlText w:val="o"/>
+      <w:lvlJc w:val="left"/>
+      <w:pPr>
+        <w:ind w:left="3600" w:hanging="360"/>
+      </w:pPr>
+      <w:rPr>
+        <w:rFonts w:ascii="Courier New" w:hAnsi="Courier New" w:cs="Courier New" w:hint="default"/>
+      </w:rPr>
+    </w:lvl>
+    <w:lvl w:ilvl="5" w:tplc="08090005" w:tentative="1">
+      <w:start w:val="1"/>
+      <w:numFmt w:val="bullet"/>
+      <w:lvlText w:val=""/>
+      <w:lvlJc w:val="left"/>
+      <w:pPr>
+        <w:ind w:left="4320" w:hanging="360"/>
+      </w:pPr>
+      <w:rPr>
+        <w:rFonts w:ascii="Wingdings" w:hAnsi="Wingdings" w:hint="default"/>
+      </w:rPr>
+    </w:lvl>
+    <w:lvl w:ilvl="6" w:tplc="08090001" w:tentative="1">
+      <w:start w:val="1"/>
+      <w:numFmt w:val="bullet"/>
+      <w:lvlText w:val=""/>
+      <w:lvlJc w:val="left"/>
+      <w:pPr>
+        <w:ind w:left="5040" w:hanging="360"/>
+      </w:pPr>
+      <w:rPr>
+        <w:rFonts w:ascii="Symbol" w:hAnsi="Symbol" w:hint="default"/>
+      </w:rPr>
+    </w:lvl>
+    <w:lvl w:ilvl="7" w:tplc="08090003" w:tentative="1">
+      <w:start w:val="1"/>
+      <w:numFmt w:val="bullet"/>
+      <w:lvlText w:val="o"/>
+      <w:lvlJc w:val="left"/>
+      <w:pPr>
+        <w:ind w:left="5760" w:hanging="360"/>
+      </w:pPr>
+      <w:rPr>
+        <w:rFonts w:ascii="Courier New" w:hAnsi="Courier New" w:cs="Courier New" w:hint="default"/>
+      </w:rPr>
+    </w:lvl>
+    <w:lvl w:ilvl="8" w:tplc="08090005" w:tentative="1">
+      <w:start w:val="1"/>
+      <w:numFmt w:val="bullet"/>
+      <w:lvlText w:val=""/>
+      <w:lvlJc w:val="left"/>
+      <w:pPr>
+        <w:ind w:left="6480" w:hanging="360"/>
+      </w:pPr>
+      <w:rPr>
+        <w:rFonts w:ascii="Wingdings" w:hAnsi="Wingdings" w:hint="default"/>
+      </w:rPr>
+    </w:lvl>
+  </w:abstractNum>
+  <w:abstractNum w:abstractNumId="1" w15:restartNumberingAfterBreak="0">
+    <w:nsid w:val="38543EF4"/>
+    <w:multiLevelType w:val="hybridMultilevel"/>
+    <w:tmpl w:val="121281B2"/>
+    <w:lvl w:ilvl="0" w:tplc="59E64248">
+      <w:start w:val="1"/>
+      <w:numFmt w:val="decimal"/>
+      <w:lvlText w:val="%1."/>
+      <w:lvlJc w:val="left"/>
+      <w:pPr>
+        <w:ind w:left="1080" w:hanging="360"/>
+      </w:pPr>
+      <w:rPr>
+        <w:rFonts w:hint="default"/>
+      </w:rPr>
+    </w:lvl>
+    <w:lvl w:ilvl="1" w:tplc="08090019" w:tentative="1">
+      <w:start w:val="1"/>
+      <w:numFmt w:val="lowerLetter"/>
+      <w:lvlText w:val="%2."/>
+      <w:lvlJc w:val="left"/>
+      <w:pPr>
+        <w:ind w:left="1800" w:hanging="360"/>
+      </w:pPr>
+    </w:lvl>
+    <w:lvl w:ilvl="2" w:tplc="0809001B" w:tentative="1">
+      <w:start w:val="1"/>
+      <w:numFmt w:val="lowerRoman"/>
+      <w:lvlText w:val="%3."/>
+      <w:lvlJc w:val="right"/>
+      <w:pPr>
+        <w:ind w:left="2520" w:hanging="180"/>
+      </w:pPr>
+    </w:lvl>
+    <w:lvl w:ilvl="3" w:tplc="0809000F" w:tentative="1">
+      <w:start w:val="1"/>
+      <w:numFmt w:val="decimal"/>
+      <w:lvlText w:val="%4."/>
+      <w:lvlJc w:val="left"/>
+      <w:pPr>
+        <w:ind w:left="3240" w:hanging="360"/>
+      </w:pPr>
+    </w:lvl>
+    <w:lvl w:ilvl="4" w:tplc="08090019" w:tentative="1">
+      <w:start w:val="1"/>
+      <w:numFmt w:val="lowerLetter"/>
+      <w:lvlText w:val="%5."/>
+      <w:lvlJc w:val="left"/>
+      <w:pPr>
+        <w:ind w:left="3960" w:hanging="360"/>
+      </w:pPr>
+    </w:lvl>
+    <w:lvl w:ilvl="5" w:tplc="0809001B" w:tentative="1">
+      <w:start w:val="1"/>
+      <w:numFmt w:val="lowerRoman"/>
+      <w:lvlText w:val="%6."/>
+      <w:lvlJc w:val="right"/>
+      <w:pPr>
+        <w:ind w:left="4680" w:hanging="180"/>
+      </w:pPr>
+    </w:lvl>
+    <w:lvl w:ilvl="6" w:tplc="0809000F" w:tentative="1">
+      <w:start w:val="1"/>
+      <w:numFmt w:val="decimal"/>
+      <w:lvlText w:val="%7."/>
+      <w:lvlJc w:val="left"/>
+      <w:pPr>
+        <w:ind w:left="5400" w:hanging="360"/>
+      </w:pPr>
+    </w:lvl>
+    <w:lvl w:ilvl="7" w:tplc="08090019" w:tentative="1">
+      <w:start w:val="1"/>
+      <w:numFmt w:val="lowerLetter"/>
+      <w:lvlText w:val="%8."/>
+      <w:lvlJc w:val="left"/>
+      <w:pPr>
+        <w:ind w:left="6120" w:hanging="360"/>
+      </w:pPr>
+    </w:lvl>
+    <w:lvl w:ilvl="8" w:tplc="0809001B" w:tentative="1">
+      <w:start w:val="1"/>
+      <w:numFmt w:val="lowerRoman"/>
+      <w:lvlText w:val="%9."/>
+      <w:lvlJc w:val="right"/>
+      <w:pPr>
+        <w:ind w:left="6840" w:hanging="180"/>
+      </w:pPr>
+    </w:lvl>
+  </w:abstractNum>
+  <w:abstractNum w:abstractNumId="2" w15:restartNumberingAfterBreak="0">
+    <w:nsid w:val="6BA3183A"/>
+    <w:multiLevelType w:val="hybridMultilevel"/>
+    <w:tmpl w:val="6A12C9FA"/>
+    <w:lvl w:ilvl="0" w:tplc="EE3AC66A">
+      <w:start w:val="1"/>
+      <w:numFmt w:val="decimal"/>
+      <w:lvlText w:val="%1."/>
+      <w:lvlJc w:val="left"/>
+      <w:pPr>
+        <w:ind w:left="1080" w:hanging="360"/>
+      </w:pPr>
+      <w:rPr>
+        <w:rFonts w:hint="default"/>
+      </w:rPr>
+    </w:lvl>
+    <w:lvl w:ilvl="1" w:tplc="08090019" w:tentative="1">
+      <w:start w:val="1"/>
+      <w:numFmt w:val="lowerLetter"/>
+      <w:lvlText w:val="%2."/>
+      <w:lvlJc w:val="left"/>
+      <w:pPr>
+        <w:ind w:left="1800" w:hanging="360"/>
+      </w:pPr>
+    </w:lvl>
+    <w:lvl w:ilvl="2" w:tplc="0809001B" w:tentative="1">
+      <w:start w:val="1"/>
+      <w:numFmt w:val="lowerRoman"/>
+      <w:lvlText w:val="%3."/>
+      <w:lvlJc w:val="right"/>
+      <w:pPr>
+        <w:ind w:left="2520" w:hanging="180"/>
+      </w:pPr>
+    </w:lvl>
+    <w:lvl w:ilvl="3" w:tplc="0809000F" w:tentative="1">
+      <w:start w:val="1"/>
+      <w:numFmt w:val="decimal"/>
+      <w:lvlText w:val="%4."/>
+      <w:lvlJc w:val="left"/>
+      <w:pPr>
+        <w:ind w:left="3240" w:hanging="360"/>
+      </w:pPr>
+    </w:lvl>
+    <w:lvl w:ilvl="4" w:tplc="08090019" w:tentative="1">
+      <w:start w:val="1"/>
+      <w:numFmt w:val="lowerLetter"/>
+      <w:lvlText w:val="%5."/>
+      <w:lvlJc w:val="left"/>
+      <w:pPr>
+        <w:ind w:left="3960" w:hanging="360"/>
+      </w:pPr>
+    </w:lvl>
+    <w:lvl w:ilvl="5" w:tplc="0809001B" w:tentative="1">
+      <w:start w:val="1"/>
+      <w:numFmt w:val="lowerRoman"/>
+      <w:lvlText w:val="%6."/>
+      <w:lvlJc w:val="right"/>
+      <w:pPr>
+        <w:ind w:left="4680" w:hanging="180"/>
+      </w:pPr>
+    </w:lvl>
+    <w:lvl w:ilvl="6" w:tplc="0809000F" w:tentative="1">
+      <w:start w:val="1"/>
+      <w:numFmt w:val="decimal"/>
+      <w:lvlText w:val="%7."/>
+      <w:lvlJc w:val="left"/>
+      <w:pPr>
+        <w:ind w:left="5400" w:hanging="360"/>
+      </w:pPr>
+    </w:lvl>
+    <w:lvl w:ilvl="7" w:tplc="08090019" w:tentative="1">
+      <w:start w:val="1"/>
+      <w:numFmt w:val="lowerLetter"/>
+      <w:lvlText w:val="%8."/>
+      <w:lvlJc w:val="left"/>
+      <w:pPr>
+        <w:ind w:left="6120" w:hanging="360"/>
+      </w:pPr>
+    </w:lvl>
+    <w:lvl w:ilvl="8" w:tplc="0809001B" w:tentative="1">
+      <w:start w:val="1"/>
+      <w:numFmt w:val="lowerRoman"/>
+      <w:lvlText w:val="%9."/>
+      <w:lvlJc w:val="right"/>
+      <w:pPr>
+        <w:ind w:left="6840" w:hanging="180"/>
+      </w:pPr>
+    </w:lvl>
+  </w:abstractNum>
+  <w:num w:numId="1">
+    <w:abstractNumId w:val="2"/>
+  </w:num>
+  <w:num w:numId="2">
+    <w:abstractNumId w:val="1"/>
+  </w:num>
+  <w:num w:numId="3">
+    <w:abstractNumId w:val="0"/>
+  </w:num>
+</w:numbering>
 </file>
 
 <file path=word/styles.xml><?xml version="1.0" encoding="utf-8"?>
@@ -1486,6 +3272,61 @@
     <w:semiHidden/>
     <w:unhideWhenUsed/>
   </w:style>
+  <w:style w:type="paragraph" w:styleId="ListParagraph">
+    <w:name w:val="List Paragraph"/>
+    <w:basedOn w:val="Normal"/>
+    <w:uiPriority w:val="34"/>
+    <w:qFormat/>
+    <w:rsid w:val="00EA275F"/>
+    <w:pPr>
+      <w:ind w:left="720"/>
+      <w:contextualSpacing/>
+    </w:pPr>
+  </w:style>
+  <w:style w:type="paragraph" w:styleId="Header">
+    <w:name w:val="header"/>
+    <w:basedOn w:val="Normal"/>
+    <w:link w:val="HeaderChar"/>
+    <w:uiPriority w:val="99"/>
+    <w:unhideWhenUsed/>
+    <w:rsid w:val="00B216B4"/>
+    <w:pPr>
+      <w:tabs>
+        <w:tab w:val="center" w:pos="4513"/>
+        <w:tab w:val="right" w:pos="9026"/>
+      </w:tabs>
+      <w:spacing w:after="0" w:line="240" w:lineRule="auto"/>
+    </w:pPr>
+  </w:style>
+  <w:style w:type="character" w:customStyle="1" w:styleId="HeaderChar">
+    <w:name w:val="Header Char"/>
+    <w:basedOn w:val="DefaultParagraphFont"/>
+    <w:link w:val="Header"/>
+    <w:uiPriority w:val="99"/>
+    <w:rsid w:val="00B216B4"/>
+  </w:style>
+  <w:style w:type="paragraph" w:styleId="Footer">
+    <w:name w:val="footer"/>
+    <w:basedOn w:val="Normal"/>
+    <w:link w:val="FooterChar"/>
+    <w:uiPriority w:val="99"/>
+    <w:unhideWhenUsed/>
+    <w:rsid w:val="00B216B4"/>
+    <w:pPr>
+      <w:tabs>
+        <w:tab w:val="center" w:pos="4513"/>
+        <w:tab w:val="right" w:pos="9026"/>
+      </w:tabs>
+      <w:spacing w:after="0" w:line="240" w:lineRule="auto"/>
+    </w:pPr>
+  </w:style>
+  <w:style w:type="character" w:customStyle="1" w:styleId="FooterChar">
+    <w:name w:val="Footer Char"/>
+    <w:basedOn w:val="DefaultParagraphFont"/>
+    <w:link w:val="Footer"/>
+    <w:uiPriority w:val="99"/>
+    <w:rsid w:val="00B216B4"/>
+  </w:style>
 </w:styles>
 </file>
 
@@ -1791,15 +3632,6 @@
 </file>
 
 <file path=customXml/item2.xml><?xml version="1.0" encoding="utf-8"?>
-<?mso-contentType ?>
-<FormTemplates xmlns="http://schemas.microsoft.com/sharepoint/v3/contenttype/forms">
-  <Display>DocumentLibraryForm</Display>
-  <Edit>DocumentLibraryForm</Edit>
-  <New>DocumentLibraryForm</New>
-</FormTemplates>
-</file>
-
-<file path=customXml/item3.xml><?xml version="1.0" encoding="utf-8"?>
 <ct:contentTypeSchema xmlns:ct="http://schemas.microsoft.com/office/2006/metadata/contentType" xmlns:ma="http://schemas.microsoft.com/office/2006/metadata/properties/metaAttributes" ct:_="" ma:_="" ma:contentTypeName="Document" ma:contentTypeID="0x010100A80EBA61DBEBAC47997BD1227BBFF84F" ma:contentTypeVersion="7" ma:contentTypeDescription="Create a new document." ma:contentTypeScope="" ma:versionID="81a81a821ba1e62b5f68072cfe5bacc7">
   <xsd:schema xmlns:xsd="http://www.w3.org/2001/XMLSchema" xmlns:xs="http://www.w3.org/2001/XMLSchema" xmlns:p="http://schemas.microsoft.com/office/2006/metadata/properties" xmlns:ns3="9d9b5332-a5d8-4d74-b69a-d1c687b97975" targetNamespace="http://schemas.microsoft.com/office/2006/metadata/properties" ma:root="true" ma:fieldsID="3902c6aa7f5fd1b6e87fab6fcee28157" ns3:_="">
     <xsd:import namespace="9d9b5332-a5d8-4d74-b69a-d1c687b97975"/>
@@ -1963,6 +3795,15 @@
 </ct:contentTypeSchema>
 </file>
 
+<file path=customXml/item3.xml><?xml version="1.0" encoding="utf-8"?>
+<?mso-contentType ?>
+<FormTemplates xmlns="http://schemas.microsoft.com/sharepoint/v3/contenttype/forms">
+  <Display>DocumentLibraryForm</Display>
+  <Edit>DocumentLibraryForm</Edit>
+  <New>DocumentLibraryForm</New>
+</FormTemplates>
+</file>
+
 <file path=customXml/itemProps1.xml><?xml version="1.0" encoding="utf-8"?>
 <ds:datastoreItem xmlns:ds="http://schemas.openxmlformats.org/officeDocument/2006/customXml" ds:itemID="{A70A2092-A14D-420E-90A3-F5C06EAE03E3}">
   <ds:schemaRefs>
@@ -1973,14 +3814,6 @@
 </file>
 
 <file path=customXml/itemProps2.xml><?xml version="1.0" encoding="utf-8"?>
-<ds:datastoreItem xmlns:ds="http://schemas.openxmlformats.org/officeDocument/2006/customXml" ds:itemID="{846D7611-1435-4376-B7F5-996B2C968454}">
-  <ds:schemaRefs>
-    <ds:schemaRef ds:uri="http://schemas.microsoft.com/sharepoint/v3/contenttype/forms"/>
-  </ds:schemaRefs>
-</ds:datastoreItem>
-</file>
-
-<file path=customXml/itemProps3.xml><?xml version="1.0" encoding="utf-8"?>
 <ds:datastoreItem xmlns:ds="http://schemas.openxmlformats.org/officeDocument/2006/customXml" ds:itemID="{CDEF8714-2C69-466A-B314-A9A7D34EF4D6}">
   <ds:schemaRefs>
     <ds:schemaRef ds:uri="http://schemas.microsoft.com/office/2006/metadata/contentType"/>
@@ -1996,4 +3829,12 @@
     <ds:schemaRef ds:uri="http://schemas.microsoft.com/internal/obd"/>
   </ds:schemaRefs>
 </ds:datastoreItem>
+</file>
+
+<file path=customXml/itemProps3.xml><?xml version="1.0" encoding="utf-8"?>
+<ds:datastoreItem xmlns:ds="http://schemas.openxmlformats.org/officeDocument/2006/customXml" ds:itemID="{846D7611-1435-4376-B7F5-996B2C968454}">
+  <ds:schemaRefs>
+    <ds:schemaRef ds:uri="http://schemas.microsoft.com/sharepoint/v3/contenttype/forms"/>
+  </ds:schemaRefs>
+</ds:datastoreItem>
 </file>
</xml_diff>